<commit_message>
One more attempt to improve metrics
</commit_message>
<xml_diff>
--- a/РПЗ_ВКР_черновик.docx
+++ b/РПЗ_ВКР_черновик.docx
@@ -1358,7 +1358,6 @@
                     <w:szCs w:val="24"/>
                   </w:rPr>
                 </w:pPr>
-                <w:proofErr w:type="spellStart"/>
                 <w:r>
                   <w:rPr>
                     <w:sz w:val="24"/>
@@ -1366,7 +1365,6 @@
                   </w:rPr>
                   <w:t>Нормоконтролер</w:t>
                 </w:r>
-                <w:proofErr w:type="spellEnd"/>
               </w:p>
             </w:tc>
           </w:sdtContent>
@@ -5391,23 +5389,7 @@
         <w:t xml:space="preserve"> [5, 7]</w:t>
       </w:r>
       <w:r>
-        <w:t>. Логическая независимость данных означает, что общая структура базы данных (концептуальная схема) может быть изменена без необходимости переписывать прикладные программы. Физическая независимость данных подразумевает, что способ хранения данных и методы доступа к ним могут быть изменены без воздействия на концептуальную схему или приложения. Такая структура позволяет упростить проектирование баз данных, обеспечить целостность и непротиворечивость хранимой информации, а также предоставить мощные и гибкие средства для извлечения и манипулирования данными с использованием языков запросов, таких как SQL (</w:t>
-      </w:r>
-      <w:proofErr w:type="spellStart"/>
-      <w:r>
-        <w:t>Structured</w:t>
-      </w:r>
-      <w:proofErr w:type="spellEnd"/>
-      <w:r>
-        <w:t xml:space="preserve"> </w:t>
-      </w:r>
-      <w:proofErr w:type="spellStart"/>
-      <w:r>
-        <w:t>Query</w:t>
-      </w:r>
-      <w:proofErr w:type="spellEnd"/>
-      <w:r>
-        <w:t xml:space="preserve"> Language)</w:t>
+        <w:t>. Логическая независимость данных означает, что общая структура базы данных (концептуальная схема) может быть изменена без необходимости переписывать прикладные программы. Физическая независимость данных подразумевает, что способ хранения данных и методы доступа к ним могут быть изменены без воздействия на концептуальную схему или приложения. Такая структура позволяет упростить проектирование баз данных, обеспечить целостность и непротиворечивость хранимой информации, а также предоставить мощные и гибкие средства для извлечения и манипулирования данными с использованием языков запросов, таких как SQL (Structured Query Language)</w:t>
       </w:r>
       <w:r>
         <w:t xml:space="preserve"> [6, 8]</w:t>
@@ -5456,11 +5438,9 @@
         <w:pStyle w:val="a3"/>
         <w:ind w:left="1040"/>
       </w:pPr>
-      <w:proofErr w:type="spellStart"/>
       <w:r>
         <w:t>Домeн</w:t>
       </w:r>
-      <w:proofErr w:type="spellEnd"/>
       <w:r>
         <w:rPr>
           <w:b/>
@@ -5868,21 +5848,12 @@
       <w:r>
         <w:t xml:space="preserve">должно принадлежать множеству </w:t>
       </w:r>
-      <w:proofErr w:type="spellStart"/>
       <w:r>
         <w:rPr>
           <w:rFonts w:ascii="Cambria Math" w:hAnsi="Cambria Math"/>
           <w:i/>
         </w:rPr>
-        <w:t>dom</w:t>
-      </w:r>
-      <w:proofErr w:type="spellEnd"/>
-      <w:r>
-        <w:rPr>
-          <w:rFonts w:ascii="Cambria Math" w:hAnsi="Cambria Math"/>
-          <w:i/>
-        </w:rPr>
-        <w:t>(Aᵢ)</w:t>
+        <w:t>dom(Aᵢ)</w:t>
       </w:r>
       <w:r>
         <w:rPr>
@@ -6177,7 +6148,6 @@
         </w:rPr>
         <w:t xml:space="preserve">ᵢ ∈ </w:t>
       </w:r>
-      <w:proofErr w:type="spellStart"/>
       <w:r>
         <w:rPr>
           <w:rFonts w:ascii="Cambria Math" w:hAnsi="Cambria Math"/>
@@ -6186,7 +6156,6 @@
         </w:rPr>
         <w:t>dom</w:t>
       </w:r>
-      <w:proofErr w:type="spellEnd"/>
       <w:r>
         <w:rPr>
           <w:rFonts w:ascii="Cambria Math" w:hAnsi="Cambria Math"/>
@@ -6212,7 +6181,6 @@
       <w:r>
         <w:t xml:space="preserve"> для каждого </w:t>
       </w:r>
-      <w:proofErr w:type="spellStart"/>
       <w:r>
         <w:rPr>
           <w:rFonts w:ascii="Cambria Math" w:hAnsi="Cambria Math"/>
@@ -6221,7 +6189,6 @@
         </w:rPr>
         <w:t>i</w:t>
       </w:r>
-      <w:proofErr w:type="spellEnd"/>
       <w:r>
         <w:rPr>
           <w:rFonts w:ascii="Cambria Math" w:hAnsi="Cambria Math"/>
@@ -6380,59 +6347,13 @@
           <w:i/>
         </w:rPr>
       </w:pPr>
-      <w:proofErr w:type="spellStart"/>
       <w:r>
         <w:rPr>
           <w:rFonts w:ascii="Cambria Math" w:hAnsi="Cambria Math"/>
           <w:i/>
           <w:lang w:val="en-US"/>
         </w:rPr>
-        <w:t>dom</w:t>
-      </w:r>
-      <w:proofErr w:type="spellEnd"/>
-      <w:r>
-        <w:rPr>
-          <w:rFonts w:ascii="Cambria Math" w:hAnsi="Cambria Math"/>
-          <w:i/>
-          <w:lang w:val="en-US"/>
-        </w:rPr>
-        <w:t xml:space="preserve">(A₁) × </w:t>
-      </w:r>
-      <w:proofErr w:type="spellStart"/>
-      <w:r>
-        <w:rPr>
-          <w:rFonts w:ascii="Cambria Math" w:hAnsi="Cambria Math"/>
-          <w:i/>
-          <w:lang w:val="en-US"/>
-        </w:rPr>
-        <w:t>dom</w:t>
-      </w:r>
-      <w:proofErr w:type="spellEnd"/>
-      <w:r>
-        <w:rPr>
-          <w:rFonts w:ascii="Cambria Math" w:hAnsi="Cambria Math"/>
-          <w:i/>
-          <w:lang w:val="en-US"/>
-        </w:rPr>
-        <w:t xml:space="preserve">(A₂) × … × </w:t>
-      </w:r>
-      <w:proofErr w:type="spellStart"/>
-      <w:r>
-        <w:rPr>
-          <w:rFonts w:ascii="Cambria Math" w:hAnsi="Cambria Math"/>
-          <w:i/>
-          <w:lang w:val="en-US"/>
-        </w:rPr>
-        <w:t>dom</w:t>
-      </w:r>
-      <w:proofErr w:type="spellEnd"/>
-      <w:r>
-        <w:rPr>
-          <w:rFonts w:ascii="Cambria Math" w:hAnsi="Cambria Math"/>
-          <w:i/>
-          <w:lang w:val="en-US"/>
-        </w:rPr>
-        <w:t>(Aₙ)</w:t>
+        <w:t>dom(A₁) × dom(A₂) × … × dom(Aₙ)</w:t>
       </w:r>
       <w:r>
         <w:rPr>
@@ -7664,15 +7585,7 @@
         <w:t xml:space="preserve">Рефлексивность </w:t>
       </w:r>
       <w:r>
-        <w:t xml:space="preserve">(англ. </w:t>
-      </w:r>
-      <w:proofErr w:type="spellStart"/>
-      <w:r>
-        <w:t>Reflexivity</w:t>
-      </w:r>
-      <w:proofErr w:type="spellEnd"/>
-      <w:r>
-        <w:t xml:space="preserve">): </w:t>
+        <w:t xml:space="preserve">(англ. Reflexivity): </w:t>
       </w:r>
     </w:p>
     <w:p>
@@ -7717,13 +7630,8 @@
       <w:r>
         <w:t xml:space="preserve">англ. </w:t>
       </w:r>
-      <w:proofErr w:type="spellStart"/>
-      <w:r>
-        <w:t>Augmentation</w:t>
-      </w:r>
-      <w:proofErr w:type="spellEnd"/>
-      <w:r>
-        <w:t xml:space="preserve">): </w:t>
+      <w:r>
+        <w:t xml:space="preserve">Augmentation): </w:t>
       </w:r>
     </w:p>
     <w:p>
@@ -7763,15 +7671,7 @@
         <w:t xml:space="preserve">Транзитивность </w:t>
       </w:r>
       <w:r>
-        <w:t xml:space="preserve">(англ. </w:t>
-      </w:r>
-      <w:proofErr w:type="spellStart"/>
-      <w:r>
-        <w:t>Transitivity</w:t>
-      </w:r>
-      <w:proofErr w:type="spellEnd"/>
-      <w:r>
-        <w:t xml:space="preserve">): </w:t>
+        <w:t xml:space="preserve">(англ. Transitivity): </w:t>
       </w:r>
     </w:p>
     <w:p>
@@ -7822,15 +7722,7 @@
         <w:t xml:space="preserve">Композиция </w:t>
       </w:r>
       <w:r>
-        <w:t xml:space="preserve">(англ. </w:t>
-      </w:r>
-      <w:proofErr w:type="spellStart"/>
-      <w:r>
-        <w:t>Composition</w:t>
-      </w:r>
-      <w:proofErr w:type="spellEnd"/>
-      <w:r>
-        <w:t xml:space="preserve">): </w:t>
+        <w:t xml:space="preserve">(англ. Composition): </w:t>
       </w:r>
     </w:p>
     <w:p>
@@ -7858,15 +7750,7 @@
         <w:t xml:space="preserve">Декомпозиция </w:t>
       </w:r>
       <w:r>
-        <w:t xml:space="preserve">(англ. </w:t>
-      </w:r>
-      <w:proofErr w:type="spellStart"/>
-      <w:r>
-        <w:t>Decomposition</w:t>
-      </w:r>
-      <w:proofErr w:type="spellEnd"/>
-      <w:r>
-        <w:t xml:space="preserve">): </w:t>
+        <w:t xml:space="preserve">(англ. Decomposition): </w:t>
       </w:r>
     </w:p>
     <w:p>
@@ -7886,32 +7770,15 @@
           <w:numId w:val="48"/>
         </w:numPr>
       </w:pPr>
-      <w:proofErr w:type="spellStart"/>
       <w:r>
         <w:rPr>
           <w:b/>
           <w:bCs/>
         </w:rPr>
-        <w:t>Псевдотранзитивность</w:t>
-      </w:r>
-      <w:proofErr w:type="spellEnd"/>
-      <w:r>
-        <w:rPr>
-          <w:b/>
-          <w:bCs/>
-        </w:rPr>
-        <w:t xml:space="preserve"> </w:t>
-      </w:r>
-      <w:r>
-        <w:t xml:space="preserve">(англ. </w:t>
-      </w:r>
-      <w:proofErr w:type="spellStart"/>
-      <w:r>
-        <w:t>Pseudotransitivity</w:t>
-      </w:r>
-      <w:proofErr w:type="spellEnd"/>
-      <w:r>
-        <w:t xml:space="preserve">): </w:t>
+        <w:t xml:space="preserve">Псевдотранзитивность </w:t>
+      </w:r>
+      <w:r>
+        <w:t xml:space="preserve">(англ. Pseudotransitivity): </w:t>
       </w:r>
     </w:p>
     <w:p>
@@ -8135,21 +8002,13 @@
         <w:ind w:firstLine="720"/>
       </w:pPr>
       <w:r>
-        <w:t xml:space="preserve">Результат X⁺ содержит все атрибуты, функционально зависящие от X. Замыкание используется, чтобы проверить, является ли X </w:t>
-      </w:r>
-      <w:proofErr w:type="spellStart"/>
-      <w:r>
-        <w:t>суперклю</w:t>
+        <w:t>Результат X⁺ содержит все атрибуты, функционально зависящие от X. Замыкание используется, чтобы проверить, является ли X суперклю</w:t>
       </w:r>
       <w:r>
         <w:t>ч</w:t>
       </w:r>
       <w:r>
-        <w:t>ом</w:t>
-      </w:r>
-      <w:proofErr w:type="spellEnd"/>
-      <w:r>
-        <w:t xml:space="preserve"> (если X⁺ = U) либо выявить, функционально ли зависит один атрибут от другого.</w:t>
+        <w:t>ом (если X⁺ = U) либо выявить, функционально ли зависит один атрибут от другого.</w:t>
       </w:r>
     </w:p>
     <w:p>
@@ -8157,27 +8016,14 @@
         <w:pStyle w:val="af6"/>
         <w:ind w:firstLine="720"/>
       </w:pPr>
-      <w:proofErr w:type="spellStart"/>
-      <w:r>
-        <w:t>Суперключи</w:t>
-      </w:r>
-      <w:proofErr w:type="spellEnd"/>
-      <w:r>
-        <w:t xml:space="preserve"> и </w:t>
-      </w:r>
-      <w:proofErr w:type="spellStart"/>
-      <w:r>
-        <w:t>кандидат</w:t>
+      <w:r>
+        <w:t>Суперключи и кандидат</w:t>
       </w:r>
       <w:r>
         <w:t>н</w:t>
       </w:r>
       <w:r>
-        <w:t>ые</w:t>
-      </w:r>
-      <w:proofErr w:type="spellEnd"/>
-      <w:r>
-        <w:t xml:space="preserve"> ключи</w:t>
+        <w:t>ые ключи</w:t>
       </w:r>
     </w:p>
     <w:p>
@@ -8186,21 +8032,13 @@
         <w:ind w:firstLine="720"/>
       </w:pPr>
       <w:r>
-        <w:t xml:space="preserve">Множество атрибутов X называется </w:t>
-      </w:r>
-      <w:proofErr w:type="spellStart"/>
-      <w:r>
-        <w:t>суперклю</w:t>
+        <w:t>Множество атрибутов X называется суперклю</w:t>
       </w:r>
       <w:r>
         <w:t>ч</w:t>
       </w:r>
       <w:r>
-        <w:t>ом</w:t>
-      </w:r>
-      <w:proofErr w:type="spellEnd"/>
-      <w:r>
-        <w:t xml:space="preserve"> в отношении R(U), если X⁺ = U. Это означает, что значения всех атрибутов отношения определяются значениями атрибутов X</w:t>
+        <w:t>ом в отношении R(U), если X⁺ = U. Это означает, что значения всех атрибутов отношения определяются значениями атрибутов X</w:t>
       </w:r>
       <w:r>
         <w:t xml:space="preserve"> </w:t>
@@ -8218,15 +8056,7 @@
         <w:ind w:firstLine="720"/>
       </w:pPr>
       <w:r>
-        <w:t xml:space="preserve">При этом </w:t>
-      </w:r>
-      <w:proofErr w:type="spellStart"/>
-      <w:r>
-        <w:t>кандидатный</w:t>
-      </w:r>
-      <w:proofErr w:type="spellEnd"/>
-      <w:r>
-        <w:t xml:space="preserve"> ключ — это минимальное по включению множество атрибутов K </w:t>
+        <w:t xml:space="preserve">При этом кандидатный ключ — это минимальное по включению множество атрибутов K </w:t>
       </w:r>
       <w:r>
         <w:rPr>
@@ -8235,21 +8065,13 @@
         <w:t>⊆</w:t>
       </w:r>
       <w:r>
-        <w:t xml:space="preserve"> U, являющееся </w:t>
-      </w:r>
-      <w:proofErr w:type="spellStart"/>
-      <w:r>
-        <w:t>суперклю</w:t>
+        <w:t xml:space="preserve"> U, являющееся суперклю</w:t>
       </w:r>
       <w:r>
         <w:t>ч</w:t>
       </w:r>
       <w:r>
-        <w:t>ом</w:t>
-      </w:r>
-      <w:proofErr w:type="spellEnd"/>
-      <w:r>
-        <w:t xml:space="preserve">, то есть K⁺ = U, и для любого Y </w:t>
+        <w:t xml:space="preserve">ом, то есть K⁺ = U, и для любого Y </w:t>
       </w:r>
       <w:r>
         <w:rPr>
@@ -8324,21 +8146,13 @@
         <w:t>, то</w:t>
       </w:r>
       <w:r>
-        <w:t xml:space="preserve"> X является </w:t>
-      </w:r>
-      <w:proofErr w:type="spellStart"/>
-      <w:r>
-        <w:t>суперклю</w:t>
+        <w:t xml:space="preserve"> X является суперклю</w:t>
       </w:r>
       <w:r>
         <w:t>ч</w:t>
       </w:r>
       <w:r>
-        <w:t>ом</w:t>
-      </w:r>
-      <w:proofErr w:type="spellEnd"/>
-      <w:r>
-        <w:t>.</w:t>
+        <w:t>ом.</w:t>
       </w:r>
     </w:p>
     <w:p>
@@ -8350,35 +8164,19 @@
         </w:numPr>
       </w:pPr>
       <w:r>
-        <w:t xml:space="preserve">Отсеять те </w:t>
-      </w:r>
-      <w:proofErr w:type="spellStart"/>
-      <w:r>
-        <w:t>суперклю</w:t>
+        <w:t>Отсеять те суперклю</w:t>
       </w:r>
       <w:r>
         <w:t>ч</w:t>
       </w:r>
       <w:r>
-        <w:t>и</w:t>
-      </w:r>
-      <w:proofErr w:type="spellEnd"/>
-      <w:r>
-        <w:t xml:space="preserve">, которые не являются минимальными (то есть существуют собственные подмножества, являющиеся </w:t>
-      </w:r>
-      <w:proofErr w:type="spellStart"/>
-      <w:r>
-        <w:t>суперклю</w:t>
+        <w:t>и, которые не являются минимальными (то есть существуют собственные подмножества, являющиеся суперклю</w:t>
       </w:r>
       <w:r>
         <w:t>ч</w:t>
       </w:r>
       <w:r>
-        <w:t>ами</w:t>
-      </w:r>
-      <w:proofErr w:type="spellEnd"/>
-      <w:r>
-        <w:t>).</w:t>
+        <w:t>ами).</w:t>
       </w:r>
     </w:p>
     <w:p>
@@ -8919,15 +8717,7 @@
         <w:t xml:space="preserve"> [12]</w:t>
       </w:r>
       <w:r>
-        <w:t xml:space="preserve">. Хотя некоторая степень контролируемой избыточности может целенаправленно вводиться для повышения производительности запросов (например, в </w:t>
-      </w:r>
-      <w:proofErr w:type="spellStart"/>
-      <w:r>
-        <w:t>денормализованных</w:t>
-      </w:r>
-      <w:proofErr w:type="spellEnd"/>
-      <w:r>
-        <w:t xml:space="preserve"> схемах для хранилищ данных), неконтролируемая избыточность, является серьезным недостатком</w:t>
+        <w:t>. Хотя некоторая степень контролируемой избыточности может целенаправленно вводиться для повышения производительности запросов (например, в денормализованных схемах для хранилищ данных), неконтролируемая избыточность, является серьезным недостатком</w:t>
       </w:r>
       <w:r>
         <w:t xml:space="preserve"> </w:t>
@@ -8967,23 +8757,7 @@
         <w:t>Аномалия вставки</w:t>
       </w:r>
       <w:r>
-        <w:t xml:space="preserve"> (англ. </w:t>
-      </w:r>
-      <w:proofErr w:type="spellStart"/>
-      <w:r>
-        <w:t>insertion</w:t>
-      </w:r>
-      <w:proofErr w:type="spellEnd"/>
-      <w:r>
-        <w:t xml:space="preserve"> </w:t>
-      </w:r>
-      <w:proofErr w:type="spellStart"/>
-      <w:r>
-        <w:t>anomaly</w:t>
-      </w:r>
-      <w:proofErr w:type="spellEnd"/>
-      <w:r>
-        <w:t xml:space="preserve">). </w:t>
+        <w:t xml:space="preserve"> (англ. insertion anomaly). </w:t>
       </w:r>
       <w:r>
         <w:t>Данная аномалия возникает, когда</w:t>
@@ -8995,15 +8769,7 @@
         <w:t xml:space="preserve"> [14]</w:t>
       </w:r>
       <w:r>
-        <w:t>. Например, если таблица «</w:t>
-      </w:r>
-      <w:proofErr w:type="spellStart"/>
-      <w:r>
-        <w:t>Заказ_Продукт</w:t>
-      </w:r>
-      <w:proofErr w:type="spellEnd"/>
-      <w:r>
-        <w:t>» содержит информацию о клиенте и продукте в одной записи, то невозможно добавить нового клиента, не совершив заказ, даже если у клиента нет сведений о</w:t>
+        <w:t>. Например, если таблица «Заказ_Продукт» содержит информацию о клиенте и продукте в одной записи, то невозможно добавить нового клиента, не совершив заказ, даже если у клиента нет сведений о</w:t>
       </w:r>
       <w:r>
         <w:t xml:space="preserve"> выбранном</w:t>
@@ -9033,21 +8799,8 @@
       <w:r>
         <w:t xml:space="preserve">англ. </w:t>
       </w:r>
-      <w:proofErr w:type="spellStart"/>
-      <w:r>
-        <w:t>deletion</w:t>
-      </w:r>
-      <w:proofErr w:type="spellEnd"/>
-      <w:r>
-        <w:t xml:space="preserve"> </w:t>
-      </w:r>
-      <w:proofErr w:type="spellStart"/>
-      <w:r>
-        <w:t>anomaly</w:t>
-      </w:r>
-      <w:proofErr w:type="spellEnd"/>
-      <w:r>
-        <w:t xml:space="preserve">). </w:t>
+      <w:r>
+        <w:t xml:space="preserve">deletion anomaly). </w:t>
       </w:r>
       <w:r>
         <w:t>Данная аномалия возникает п</w:t>
@@ -9082,23 +8835,7 @@
         <w:t xml:space="preserve">Аномалия обновления </w:t>
       </w:r>
       <w:r>
-        <w:t xml:space="preserve">(англ. </w:t>
-      </w:r>
-      <w:proofErr w:type="spellStart"/>
-      <w:r>
-        <w:t>update</w:t>
-      </w:r>
-      <w:proofErr w:type="spellEnd"/>
-      <w:r>
-        <w:t xml:space="preserve"> </w:t>
-      </w:r>
-      <w:proofErr w:type="spellStart"/>
-      <w:r>
-        <w:t>anomaly</w:t>
-      </w:r>
-      <w:proofErr w:type="spellEnd"/>
-      <w:r>
-        <w:t xml:space="preserve">). </w:t>
+        <w:t xml:space="preserve">(англ. update anomaly). </w:t>
       </w:r>
       <w:r>
         <w:t>Данная аномалия возникает, когда и</w:t>
@@ -9258,21 +8995,8 @@
       <w:r>
         <w:t xml:space="preserve">англ. </w:t>
       </w:r>
-      <w:proofErr w:type="spellStart"/>
-      <w:r>
-        <w:t>lossless</w:t>
-      </w:r>
-      <w:proofErr w:type="spellEnd"/>
-      <w:r>
-        <w:t xml:space="preserve"> </w:t>
-      </w:r>
-      <w:proofErr w:type="spellStart"/>
-      <w:r>
-        <w:t>decomposition</w:t>
-      </w:r>
-      <w:proofErr w:type="spellEnd"/>
-      <w:r>
-        <w:t>), предполагающая разложение исходного отношения на несколько более простых отношений с сохранением возможности восстановить исходные данные через операции соединения без появления ложных или потерянных кортежей</w:t>
+      <w:r>
+        <w:t>lossless decomposition), предполагающая разложение исходного отношения на несколько более простых отношений с сохранением возможности восстановить исходные данные через операции соединения без появления ложных или потерянных кортежей</w:t>
       </w:r>
       <w:r>
         <w:t xml:space="preserve"> [18, 22]</w:t>
@@ -9306,15 +9030,7 @@
         <w:ind w:firstLine="680"/>
       </w:pPr>
       <w:r>
-        <w:t xml:space="preserve">Процесс нормализации начинается с анализа исходной схемы отношения R и множества функциональных зависимостей F, описывающих семантические связи между атрибутами. Декомпозиция отношения R на два или более </w:t>
-      </w:r>
-      <w:proofErr w:type="spellStart"/>
-      <w:r>
-        <w:t>подотношений</w:t>
-      </w:r>
-      <w:proofErr w:type="spellEnd"/>
-      <w:r>
-        <w:t xml:space="preserve"> R₁, R₂, …, Rₖ называется </w:t>
+        <w:t xml:space="preserve">Процесс нормализации начинается с анализа исходной схемы отношения R и множества функциональных зависимостей F, описывающих семантические связи между атрибутами. Декомпозиция отношения R на два или более подотношений R₁, R₂, …, Rₖ называется </w:t>
       </w:r>
       <w:r>
         <w:t xml:space="preserve">декомпозицией </w:t>
@@ -9443,15 +9159,7 @@
         <w:t xml:space="preserve"> </w:t>
       </w:r>
       <w:r>
-        <w:t xml:space="preserve">Если на каком-то этапе отношение не удовлетворяет критериям НФ, оно декомпозируется на более мелкие </w:t>
-      </w:r>
-      <w:proofErr w:type="spellStart"/>
-      <w:r>
-        <w:t>подотношения</w:t>
-      </w:r>
-      <w:proofErr w:type="spellEnd"/>
-      <w:r>
-        <w:t>, удовлетворяющие данным критериям</w:t>
+        <w:t>Если на каком-то этапе отношение не удовлетворяет критериям НФ, оно декомпозируется на более мелкие подотношения, удовлетворяющие данным критериям</w:t>
       </w:r>
       <w:r>
         <w:t xml:space="preserve"> [18, 22]</w:t>
@@ -9593,15 +9301,7 @@
         </w:numPr>
       </w:pPr>
       <w:r>
-        <w:t xml:space="preserve">Сначала необходимо определить все возможные </w:t>
-      </w:r>
-      <w:proofErr w:type="spellStart"/>
-      <w:r>
-        <w:t>кандидатные</w:t>
-      </w:r>
-      <w:proofErr w:type="spellEnd"/>
-      <w:r>
-        <w:t xml:space="preserve"> ключи отношения R.</w:t>
+        <w:t>Сначала необходимо определить все возможные кандидатные ключи отношения R.</w:t>
       </w:r>
     </w:p>
     <w:p>
@@ -9622,15 +9322,7 @@
         <w:t>⊂</w:t>
       </w:r>
       <w:r>
-        <w:t xml:space="preserve"> K, где K — </w:t>
-      </w:r>
-      <w:proofErr w:type="spellStart"/>
-      <w:r>
-        <w:t>кандидатный</w:t>
-      </w:r>
-      <w:proofErr w:type="spellEnd"/>
-      <w:r>
-        <w:t xml:space="preserve"> ключ), и A — неключевой атрибут, то отношение не удовлетворяет второй нормальной форме.</w:t>
+        <w:t xml:space="preserve"> K, где K — кандидатный ключ), и A — неключевой атрибут, то отношение не удовлетворяет второй нормальной форме.</w:t>
       </w:r>
     </w:p>
     <w:p>
@@ -9672,15 +9364,7 @@
         <w:ind w:firstLine="720"/>
       </w:pPr>
       <w:r>
-        <w:t xml:space="preserve">Третья нормальная форма расширяет требования 2НФ, исключая транзитивные зависимости. Отношение R, находящееся во второй нормальной форме, приведено в третью нормальную форму, если каждый неключевой атрибут функционально зависит только от каждого </w:t>
-      </w:r>
-      <w:proofErr w:type="spellStart"/>
-      <w:r>
-        <w:t>кандидатного</w:t>
-      </w:r>
-      <w:proofErr w:type="spellEnd"/>
-      <w:r>
-        <w:t xml:space="preserve"> ключа напрямую, а не опосредованно через другой неключевой атрибут</w:t>
+        <w:t>Третья нормальная форма расширяет требования 2НФ, исключая транзитивные зависимости. Отношение R, находящееся во второй нормальной форме, приведено в третью нормальную форму, если каждый неключевой атрибут функционально зависит только от каждого кандидатного ключа напрямую, а не опосредованно через другой неключевой атрибут</w:t>
       </w:r>
       <w:r>
         <w:t xml:space="preserve"> </w:t>
@@ -9737,15 +9421,7 @@
         <w:t>ей</w:t>
       </w:r>
       <w:r>
-        <w:t xml:space="preserve"> вида K → B и B → C, где K — </w:t>
-      </w:r>
-      <w:proofErr w:type="spellStart"/>
-      <w:r>
-        <w:t>кандидатный</w:t>
-      </w:r>
-      <w:proofErr w:type="spellEnd"/>
-      <w:r>
-        <w:t xml:space="preserve"> ключ, B — некоторый неключевой атрибут, а C — другой неключевой атрибут.</w:t>
+        <w:t xml:space="preserve"> вида K → B и B → C, где K — кандидатный ключ, B — некоторый неключевой атрибут, а C — другой неключевой атрибут.</w:t>
       </w:r>
     </w:p>
     <w:p>
@@ -9754,15 +9430,7 @@
         <w:ind w:firstLine="720"/>
       </w:pPr>
       <w:r>
-        <w:t xml:space="preserve">Для устранения транзитивных зависимостей также применяют декомпозицию без потерь: атрибуты, зависящие транзитивно, переносятся в отдельные </w:t>
-      </w:r>
-      <w:proofErr w:type="spellStart"/>
-      <w:r>
-        <w:t>подотношения</w:t>
-      </w:r>
-      <w:proofErr w:type="spellEnd"/>
-      <w:r>
-        <w:t xml:space="preserve"> вместе с промежуточными атрибутами, так чтобы сохранить прямые зависимости от ключей.</w:t>
+        <w:t>Для устранения транзитивных зависимостей также применяют декомпозицию без потерь: атрибуты, зависящие транзитивно, переносятся в отдельные подотношения вместе с промежуточными атрибутами, так чтобы сохранить прямые зависимости от ключей.</w:t>
       </w:r>
     </w:p>
     <w:p>
@@ -9793,29 +9461,13 @@
         <w:ind w:firstLine="720"/>
       </w:pPr>
       <w:r>
-        <w:t xml:space="preserve">Нормальная форма Бойса–Кодда является более строгой версией 3НФ. Отношение R удовлетворяет BCNF, если для любой функциональной зависимости X → Y, действующей в отношении, множество X является </w:t>
-      </w:r>
-      <w:proofErr w:type="spellStart"/>
-      <w:r>
-        <w:t>суперклю</w:t>
+        <w:t>Нормальная форма Бойса–Кодда является более строгой версией 3НФ. Отношение R удовлетворяет BCNF, если для любой функциональной зависимости X → Y, действующей в отношении, множество X является суперклю</w:t>
       </w:r>
       <w:r>
         <w:t>ч</w:t>
       </w:r>
       <w:r>
-        <w:t>ом</w:t>
-      </w:r>
-      <w:proofErr w:type="spellEnd"/>
-      <w:r>
-        <w:t xml:space="preserve"> (то есть X содержит некоторый </w:t>
-      </w:r>
-      <w:proofErr w:type="spellStart"/>
-      <w:r>
-        <w:t>кандидатный</w:t>
-      </w:r>
-      <w:proofErr w:type="spellEnd"/>
-      <w:r>
-        <w:t xml:space="preserve"> ключ целиком)</w:t>
+        <w:t>ом (то есть X содержит некоторый кандидатный ключ целиком)</w:t>
       </w:r>
       <w:r>
         <w:t xml:space="preserve"> </w:t>
@@ -9851,15 +9503,7 @@
         <w:t>⊇</w:t>
       </w:r>
       <w:r>
-        <w:t xml:space="preserve"> K, где K — </w:t>
-      </w:r>
-      <w:proofErr w:type="spellStart"/>
-      <w:r>
-        <w:t>кандидатный</w:t>
-      </w:r>
-      <w:proofErr w:type="spellEnd"/>
-      <w:r>
-        <w:t xml:space="preserve"> ключ отношения R.</w:t>
+        <w:t xml:space="preserve"> K, где K — кандидатный ключ отношения R.</w:t>
       </w:r>
     </w:p>
     <w:p>
@@ -9868,29 +9512,13 @@
         <w:ind w:firstLine="720"/>
       </w:pPr>
       <w:r>
-        <w:t xml:space="preserve">Таким образом, каждая зависимость информации должна исходить от надёжно идентифицирующего набора атрибутов. Если же найдена зависимость, где левый набор X не является </w:t>
-      </w:r>
-      <w:proofErr w:type="spellStart"/>
-      <w:r>
-        <w:t>суперклю</w:t>
+        <w:t>Таким образом, каждая зависимость информации должна исходить от надёжно идентифицирующего набора атрибутов. Если же найдена зависимость, где левый набор X не является суперклю</w:t>
       </w:r>
       <w:r>
         <w:t>ч</w:t>
       </w:r>
       <w:r>
-        <w:t>ом</w:t>
-      </w:r>
-      <w:proofErr w:type="spellEnd"/>
-      <w:r>
-        <w:t xml:space="preserve">, значит, отношение не в BCNF. Устранение нарушения BCNF выполняется декомпозицией: исходную схему разбивают на </w:t>
-      </w:r>
-      <w:proofErr w:type="spellStart"/>
-      <w:r>
-        <w:t>подотношения</w:t>
-      </w:r>
-      <w:proofErr w:type="spellEnd"/>
-      <w:r>
-        <w:t>, в которых все зависимости будут исходить от ключа.</w:t>
+        <w:t>ом, значит, отношение не в BCNF. Устранение нарушения BCNF выполняется декомпозицией: исходную схему разбивают на подотношения, в которых все зависимости будут исходить от ключа.</w:t>
       </w:r>
     </w:p>
     <w:p>
@@ -10001,21 +9629,13 @@
         <w:t>↠</w:t>
       </w:r>
       <w:r>
-        <w:t xml:space="preserve"> Y левый набор X должен быть </w:t>
-      </w:r>
-      <w:proofErr w:type="spellStart"/>
-      <w:r>
-        <w:t>суперклю</w:t>
+        <w:t xml:space="preserve"> Y левый набор X должен быть суперклю</w:t>
       </w:r>
       <w:r>
         <w:t>ч</w:t>
       </w:r>
       <w:r>
-        <w:t>ом</w:t>
-      </w:r>
-      <w:proofErr w:type="spellEnd"/>
-      <w:r>
-        <w:t>.</w:t>
+        <w:t>ом.</w:t>
       </w:r>
     </w:p>
     <w:p>
@@ -10031,15 +9651,7 @@
         <w:t xml:space="preserve"> многозначным зависимостям</w:t>
       </w:r>
       <w:r>
-        <w:t xml:space="preserve">: отношение делится на такие </w:t>
-      </w:r>
-      <w:proofErr w:type="spellStart"/>
-      <w:r>
-        <w:t>подотношения</w:t>
-      </w:r>
-      <w:proofErr w:type="spellEnd"/>
-      <w:r>
-        <w:t>, чтобы каждый независимый набор атрибутов мог существовать отдельно, без создания повторяющихся комбинаций.</w:t>
+        <w:t>: отношение делится на такие подотношения, чтобы каждый независимый набор атрибутов мог существовать отдельно, без создания повторяющихся комбинаций.</w:t>
       </w:r>
     </w:p>
     <w:p>
@@ -10229,23 +9841,7 @@
         <w:t xml:space="preserve"> </w:t>
       </w:r>
       <w:r>
-        <w:t xml:space="preserve">Micro, </w:t>
-      </w:r>
-      <w:proofErr w:type="spellStart"/>
-      <w:r>
-        <w:t>RDBNorma</w:t>
-      </w:r>
-      <w:proofErr w:type="spellEnd"/>
-      <w:r>
-        <w:t xml:space="preserve">, </w:t>
-      </w:r>
-      <w:proofErr w:type="spellStart"/>
-      <w:r>
-        <w:t>JMathNorm</w:t>
-      </w:r>
-      <w:proofErr w:type="spellEnd"/>
-      <w:r>
-        <w:t xml:space="preserve"> и подход на основе генетических алгоритмов. Каждый из методов реализует автоматизированное обнаружение функциональных зависимостей и разложение схемы отношений на нормальные формы, но отличается выбором алгоритмических приёмов, структурой представления данных и степенью взаимодействия с пользователем.</w:t>
+        <w:t>Micro, RDBNorma, JMathNorm и подход на основе генетических алгоритмов. Каждый из методов реализует автоматизированное обнаружение функциональных зависимостей и разложение схемы отношений на нормальные формы, но отличается выбором алгоритмических приёмов, структурой представления данных и степенью взаимодействия с пользователем.</w:t>
       </w:r>
     </w:p>
     <w:p>
@@ -10363,35 +9959,14 @@
         <w:pStyle w:val="a3"/>
         <w:ind w:firstLine="680"/>
       </w:pPr>
-      <w:proofErr w:type="spellStart"/>
-      <w:r>
-        <w:t>RDBNorma</w:t>
-      </w:r>
-      <w:proofErr w:type="spellEnd"/>
-      <w:r>
-        <w:t xml:space="preserve"> — </w:t>
-      </w:r>
-      <w:proofErr w:type="spellStart"/>
-      <w:r>
-        <w:t>полуа</w:t>
+      <w:r>
+        <w:t>RDBNorma — полуа</w:t>
       </w:r>
       <w:r>
         <w:t>в</w:t>
       </w:r>
       <w:r>
-        <w:t>томатизированный</w:t>
-      </w:r>
-      <w:proofErr w:type="spellEnd"/>
-      <w:r>
-        <w:t xml:space="preserve"> инструмент, направленный на оптимизацию памяти и времени при нормализации на уровне схемы. В основе </w:t>
-      </w:r>
-      <w:proofErr w:type="spellStart"/>
-      <w:r>
-        <w:t>RDBNorma</w:t>
-      </w:r>
-      <w:proofErr w:type="spellEnd"/>
-      <w:r>
-        <w:t xml:space="preserve"> лежит представление схемы отношения и набора функциональных зависимостей в едином односвязном списке, что позволяет значительно уменьшить затраты оперативной памяти по сравнению с Micro</w:t>
+        <w:t>томатизированный инструмент, направленный на оптимизацию памяти и времени при нормализации на уровне схемы. В основе RDBNorma лежит представление схемы отношения и набора функциональных зависимостей в едином односвязном списке, что позволяет значительно уменьшить затраты оперативной памяти по сравнению с Micro</w:t>
       </w:r>
       <w:r>
         <w:t xml:space="preserve"> </w:t>
@@ -10418,15 +9993,7 @@
         <w:ind w:firstLine="680"/>
       </w:pPr>
       <w:r>
-        <w:t xml:space="preserve">Алгоритмы </w:t>
-      </w:r>
-      <w:proofErr w:type="spellStart"/>
-      <w:r>
-        <w:t>RDBNorma</w:t>
-      </w:r>
-      <w:proofErr w:type="spellEnd"/>
-      <w:r>
-        <w:t xml:space="preserve"> реализовывают преобразование отношения в 2НФ и 3НФ без потерь информации посредством итеративного анализа списка зависимостей. Сначала система разбивает каждую зависимость на отдельные пары «лево → право», затем удаляет избыточные атрибуты из левой части, вычисляя замыкание для каждой потенциальной зависимости. Если атрибут в левой части оказывается лишним, он удаляется. После минимизации набора зависимостей производится проверка на полноту и декомпозиция, которая реализует разложение с сохранением свойств безошибочной соединимости и сохранения зависимостей</w:t>
+        <w:t>Алгоритмы RDBNorma реализовывают преобразование отношения в 2НФ и 3НФ без потерь информации посредством итеративного анализа списка зависимостей. Сначала система разбивает каждую зависимость на отдельные пары «лево → право», затем удаляет избыточные атрибуты из левой части, вычисляя замыкание для каждой потенциальной зависимости. Если атрибут в левой части оказывается лишним, он удаляется. После минимизации набора зависимостей производится проверка на полноту и декомпозиция, которая реализует разложение с сохранением свойств безошибочной соединимости и сохранения зависимостей</w:t>
       </w:r>
       <w:r>
         <w:t xml:space="preserve"> </w:t>
@@ -10450,23 +10017,7 @@
         <w:ind w:firstLine="680"/>
       </w:pPr>
       <w:r>
-        <w:t xml:space="preserve">При сравнении </w:t>
-      </w:r>
-      <w:proofErr w:type="spellStart"/>
-      <w:r>
-        <w:t>RDBNorma</w:t>
-      </w:r>
-      <w:proofErr w:type="spellEnd"/>
-      <w:r>
-        <w:t xml:space="preserve"> с Micro отмечено, что </w:t>
-      </w:r>
-      <w:proofErr w:type="spellStart"/>
-      <w:r>
-        <w:t>RDBNorma</w:t>
-      </w:r>
-      <w:proofErr w:type="spellEnd"/>
-      <w:r>
-        <w:t xml:space="preserve"> работает в 2,89 раза быстрее и требует примерно вдвое меньше памяти для представления одной и той же схемы и набора зависимостей. Это достигается за счёт односвязного списка, который хранит атрибуты и зависимости в компактном формате, вместо матрицы зависимостей или деревьев [</w:t>
+        <w:t>При сравнении RDBNorma с Micro отмечено, что RDBNorma работает в 2,89 раза быстрее и требует примерно вдвое меньше памяти для представления одной и той же схемы и набора зависимостей. Это достигается за счёт односвязного списка, который хранит атрибуты и зависимости в компактном формате, вместо матрицы зависимостей или деревьев [</w:t>
       </w:r>
       <w:r>
         <w:t>32, 33</w:t>
@@ -10514,7 +10065,6 @@
         </w:numPr>
       </w:pPr>
       <w:bookmarkStart w:id="15" w:name="_Toc199848956"/>
-      <w:proofErr w:type="spellStart"/>
       <w:r>
         <w:rPr>
           <w:lang w:val="en-US"/>
@@ -10523,28 +10073,14 @@
         <w:t>JMathNorm</w:t>
       </w:r>
       <w:bookmarkEnd w:id="15"/>
-      <w:proofErr w:type="spellEnd"/>
     </w:p>
     <w:p>
       <w:pPr>
         <w:pStyle w:val="a3"/>
         <w:ind w:firstLine="680"/>
       </w:pPr>
-      <w:proofErr w:type="spellStart"/>
-      <w:r>
-        <w:t>JMathNorm</w:t>
-      </w:r>
-      <w:proofErr w:type="spellEnd"/>
-      <w:r>
-        <w:t xml:space="preserve"> — интерактивный инструмент, разработанный для применения возможностей </w:t>
-      </w:r>
-      <w:proofErr w:type="spellStart"/>
-      <w:r>
-        <w:t>Mathematica</w:t>
-      </w:r>
-      <w:proofErr w:type="spellEnd"/>
-      <w:r>
-        <w:t xml:space="preserve"> при нормализации реляционных схем</w:t>
+      <w:r>
+        <w:t>JMathNorm — интерактивный инструмент, разработанный для применения возможностей Mathematica при нормализации реляционных схем</w:t>
       </w:r>
       <w:r>
         <w:t xml:space="preserve"> </w:t>
@@ -10556,23 +10092,7 @@
         <w:t>34</w:t>
       </w:r>
       <w:r>
-        <w:t xml:space="preserve">]. Основная идея </w:t>
-      </w:r>
-      <w:proofErr w:type="spellStart"/>
-      <w:r>
-        <w:t>JMathNorm</w:t>
-      </w:r>
-      <w:proofErr w:type="spellEnd"/>
-      <w:r>
-        <w:t xml:space="preserve"> заключается в использовании ядерного языка </w:t>
-      </w:r>
-      <w:proofErr w:type="spellStart"/>
-      <w:r>
-        <w:t>Mathematica</w:t>
-      </w:r>
-      <w:proofErr w:type="spellEnd"/>
-      <w:r>
-        <w:t xml:space="preserve"> для выполнения фундаментальных операций над множествами, таких как вычисление замыкания множества атрибутов, получение минимального покрытия зависимостей, а также проверка атрибута на принадлежность к кандидату в ключи.</w:t>
+        <w:t>]. Основная идея JMathNorm заключается в использовании ядерного языка Mathematica для выполнения фундаментальных операций над множествами, таких как вычисление замыкания множества атрибутов, получение минимального покрытия зависимостей, а также проверка атрибута на принадлежность к кандидату в ключи.</w:t>
       </w:r>
     </w:p>
     <w:p>
@@ -10581,51 +10101,19 @@
         <w:ind w:firstLine="680"/>
       </w:pPr>
       <w:r>
-        <w:t xml:space="preserve">В </w:t>
-      </w:r>
-      <w:proofErr w:type="spellStart"/>
-      <w:r>
-        <w:t>JMathNorm</w:t>
-      </w:r>
-      <w:proofErr w:type="spellEnd"/>
-      <w:r>
-        <w:t xml:space="preserve"> реализованы модули для приведения схемы в 2НФ, 3НФ и </w:t>
+        <w:t xml:space="preserve">В JMathNorm реализованы модули для приведения схемы в 2НФ, 3НФ и </w:t>
       </w:r>
       <w:r>
         <w:t>НФБК</w:t>
       </w:r>
       <w:r>
-        <w:t xml:space="preserve">. Пользователю достаточно задать список атрибутов и функциональных зависимостей через GUI, после чего система автоматически берёт зависимости, преобразует их в минимальное покрытие и выполняет разложение без потерь. Благодаря тому, что </w:t>
-      </w:r>
-      <w:proofErr w:type="spellStart"/>
-      <w:r>
-        <w:t>Mathematica</w:t>
-      </w:r>
-      <w:proofErr w:type="spellEnd"/>
-      <w:r>
-        <w:t xml:space="preserve"> оптимизирована для работы с булевой алгеброй и операциями на множествах, вычислительные этапы выполняются эффективно, а результаты отображаются в удобочитаемом виде, включая графики, таблицы и формулы [</w:t>
+        <w:t>. Пользователю достаточно задать список атрибутов и функциональных зависимостей через GUI, после чего система автоматически берёт зависимости, преобразует их в минимальное покрытие и выполняет разложение без потерь. Благодаря тому, что Mathematica оптимизирована для работы с булевой алгеброй и операциями на множествах, вычислительные этапы выполняются эффективно, а результаты отображаются в удобочитаемом виде, включая графики, таблицы и формулы [</w:t>
       </w:r>
       <w:r>
         <w:t>34</w:t>
       </w:r>
       <w:r>
-        <w:t xml:space="preserve">]. При этом </w:t>
-      </w:r>
-      <w:proofErr w:type="spellStart"/>
-      <w:r>
-        <w:t>JMathNorm</w:t>
-      </w:r>
-      <w:proofErr w:type="spellEnd"/>
-      <w:r>
-        <w:t xml:space="preserve"> поддерживает расширение функциональности за счёт дополнительных модулей </w:t>
-      </w:r>
-      <w:proofErr w:type="spellStart"/>
-      <w:r>
-        <w:t>Mathematica</w:t>
-      </w:r>
-      <w:proofErr w:type="spellEnd"/>
-      <w:r>
-        <w:t>, что упрощает добавление новых нормальных форм или специализированных проверок схем [</w:t>
+        <w:t>]. При этом JMathNorm поддерживает расширение функциональности за счёт дополнительных модулей Mathematica, что упрощает добавление новых нормальных форм или специализированных проверок схем [</w:t>
       </w:r>
       <w:r>
         <w:t>34</w:t>
@@ -10751,15 +10239,7 @@
         <w:t>35</w:t>
       </w:r>
       <w:r>
-        <w:t xml:space="preserve">]. Каждый геном в популяции кодирует возможную схему, включая разбиение исходного набора атрибутов на </w:t>
-      </w:r>
-      <w:proofErr w:type="spellStart"/>
-      <w:r>
-        <w:t>подотношения</w:t>
-      </w:r>
-      <w:proofErr w:type="spellEnd"/>
-      <w:r>
-        <w:t xml:space="preserve"> и варианты функциональных зависимостей.</w:t>
+        <w:t>]. Каждый геном в популяции кодирует возможную схему, включая разбиение исходного набора атрибутов на подотношения и варианты функциональных зависимостей.</w:t>
       </w:r>
     </w:p>
     <w:p>
@@ -10780,39 +10260,7 @@
         <w:t>потерь</w:t>
       </w:r>
       <w:r>
-        <w:t xml:space="preserve"> выступает комбинированный критерий, включающий степень сохранения информационной целостности (</w:t>
-      </w:r>
-      <w:proofErr w:type="spellStart"/>
-      <w:r>
-        <w:t>lossless</w:t>
-      </w:r>
-      <w:proofErr w:type="spellEnd"/>
-      <w:r>
-        <w:t xml:space="preserve"> </w:t>
-      </w:r>
-      <w:proofErr w:type="spellStart"/>
-      <w:r>
-        <w:t>join</w:t>
-      </w:r>
-      <w:proofErr w:type="spellEnd"/>
-      <w:r>
-        <w:t xml:space="preserve">, </w:t>
-      </w:r>
-      <w:proofErr w:type="spellStart"/>
-      <w:r>
-        <w:t>dependency</w:t>
-      </w:r>
-      <w:proofErr w:type="spellEnd"/>
-      <w:r>
-        <w:t xml:space="preserve"> </w:t>
-      </w:r>
-      <w:proofErr w:type="spellStart"/>
-      <w:r>
-        <w:t>preservation</w:t>
-      </w:r>
-      <w:proofErr w:type="spellEnd"/>
-      <w:r>
-        <w:t>) и минимизацию избыточности</w:t>
+        <w:t xml:space="preserve"> выступает комбинированный критерий, включающий степень сохранения информационной целостности (lossless join, dependency preservation) и минимизацию избыточности</w:t>
       </w:r>
       <w:r>
         <w:t xml:space="preserve">, </w:t>
@@ -10955,23 +10403,7 @@
         <w:t xml:space="preserve"> критерии </w:t>
       </w:r>
       <w:r>
-        <w:t xml:space="preserve">для сравнения методов автоматической нормализации (Micro, </w:t>
-      </w:r>
-      <w:proofErr w:type="spellStart"/>
-      <w:r>
-        <w:t>RDBNorma</w:t>
-      </w:r>
-      <w:proofErr w:type="spellEnd"/>
-      <w:r>
-        <w:t xml:space="preserve">, </w:t>
-      </w:r>
-      <w:proofErr w:type="spellStart"/>
-      <w:r>
-        <w:t>JMathNorm</w:t>
-      </w:r>
-      <w:proofErr w:type="spellEnd"/>
-      <w:r>
-        <w:t>, Генетический алгоритм):</w:t>
+        <w:t>для сравнения методов автоматической нормализации (Micro, RDBNorma, JMathNorm, Генетический алгоритм):</w:t>
       </w:r>
     </w:p>
     <w:p>
@@ -11254,11 +10686,9 @@
             <w:pPr>
               <w:pStyle w:val="a3"/>
             </w:pPr>
-            <w:proofErr w:type="spellStart"/>
             <w:r>
               <w:t>RDBNorma</w:t>
             </w:r>
-            <w:proofErr w:type="spellEnd"/>
           </w:p>
         </w:tc>
         <w:tc>
@@ -11310,11 +10740,9 @@
             <w:pPr>
               <w:pStyle w:val="a3"/>
             </w:pPr>
-            <w:proofErr w:type="spellStart"/>
             <w:r>
               <w:t>JMathNorm</w:t>
             </w:r>
-            <w:proofErr w:type="spellEnd"/>
           </w:p>
         </w:tc>
         <w:tc>
@@ -11658,15 +11086,7 @@
         <w:t>находя</w:t>
       </w:r>
       <w:r>
-        <w:t xml:space="preserve"> </w:t>
-      </w:r>
-      <w:proofErr w:type="spellStart"/>
-      <w:r>
-        <w:t>кандидатные</w:t>
-      </w:r>
-      <w:proofErr w:type="spellEnd"/>
-      <w:r>
-        <w:t xml:space="preserve"> ключи, минимальное покрытие, текущий уровень нормализации и нарушения нормализации для следующего уровня.</w:t>
+        <w:t xml:space="preserve"> кандидатные ключи, минимальное покрытие, текущий уровень нормализации и нарушения нормализации для следующего уровня.</w:t>
       </w:r>
     </w:p>
     <w:p>
@@ -12538,15 +11958,7 @@
               <w:pStyle w:val="a3"/>
             </w:pPr>
             <w:r>
-              <w:t xml:space="preserve">НФ отношения определена как 3НФ, в нормализованных отношениях устранены ФЗ, где детерминант не является </w:t>
-            </w:r>
-            <w:proofErr w:type="spellStart"/>
-            <w:r>
-              <w:t>суперключом</w:t>
-            </w:r>
-            <w:proofErr w:type="spellEnd"/>
-            <w:r>
-              <w:t>.</w:t>
+              <w:t>НФ отношения определена как 3НФ, в нормализованных отношениях устранены ФЗ, где детерминант не является суперключом.</w:t>
             </w:r>
           </w:p>
         </w:tc>
@@ -12762,15 +12174,7 @@
               <w:t>В отношении о</w:t>
             </w:r>
             <w:r>
-              <w:t xml:space="preserve">дин простой </w:t>
-            </w:r>
-            <w:proofErr w:type="spellStart"/>
-            <w:r>
-              <w:t>кандидатный</w:t>
-            </w:r>
-            <w:proofErr w:type="spellEnd"/>
-            <w:r>
-              <w:t xml:space="preserve"> ключ</w:t>
+              <w:t>дин простой кандидатный ключ</w:t>
             </w:r>
           </w:p>
         </w:tc>
@@ -12782,13 +12186,8 @@
             <w:pPr>
               <w:pStyle w:val="a3"/>
             </w:pPr>
-            <w:proofErr w:type="spellStart"/>
-            <w:r>
-              <w:t>Кандидатный</w:t>
-            </w:r>
-            <w:proofErr w:type="spellEnd"/>
-            <w:r>
-              <w:t xml:space="preserve"> ключ находится корректно</w:t>
+            <w:r>
+              <w:t>Кандидатный ключ находится корректно</w:t>
             </w:r>
           </w:p>
         </w:tc>
@@ -12806,15 +12205,7 @@
               <w:t>В отношении о</w:t>
             </w:r>
             <w:r>
-              <w:t xml:space="preserve">дин составной </w:t>
-            </w:r>
-            <w:proofErr w:type="spellStart"/>
-            <w:r>
-              <w:t>кандидатный</w:t>
-            </w:r>
-            <w:proofErr w:type="spellEnd"/>
-            <w:r>
-              <w:t xml:space="preserve"> ключ</w:t>
+              <w:t>дин составной кандидатный ключ</w:t>
             </w:r>
           </w:p>
         </w:tc>
@@ -12826,13 +12217,8 @@
             <w:pPr>
               <w:pStyle w:val="a3"/>
             </w:pPr>
-            <w:proofErr w:type="spellStart"/>
-            <w:r>
-              <w:t>Кандидатный</w:t>
-            </w:r>
-            <w:proofErr w:type="spellEnd"/>
-            <w:r>
-              <w:t xml:space="preserve"> ключ находится корректно</w:t>
+            <w:r>
+              <w:t>Кандидатный ключ находится корректно</w:t>
             </w:r>
           </w:p>
         </w:tc>
@@ -12859,13 +12245,8 @@
             <w:pPr>
               <w:pStyle w:val="a3"/>
             </w:pPr>
-            <w:proofErr w:type="spellStart"/>
-            <w:r>
-              <w:t>Кандидатные</w:t>
-            </w:r>
-            <w:proofErr w:type="spellEnd"/>
-            <w:r>
-              <w:t xml:space="preserve"> ключи находятся корректно</w:t>
+            <w:r>
+              <w:t>Кандидатные ключи находятся корректно</w:t>
             </w:r>
           </w:p>
         </w:tc>
@@ -12898,13 +12279,8 @@
             <w:pPr>
               <w:pStyle w:val="a3"/>
             </w:pPr>
-            <w:proofErr w:type="spellStart"/>
-            <w:r>
-              <w:t>Кандидатные</w:t>
-            </w:r>
-            <w:proofErr w:type="spellEnd"/>
-            <w:r>
-              <w:t xml:space="preserve"> ключи находятся корректно</w:t>
+            <w:r>
+              <w:t>Кандидатные ключи находятся корректно</w:t>
             </w:r>
           </w:p>
         </w:tc>
@@ -13486,14 +12862,179 @@
       </w:pPr>
       <w:bookmarkStart w:id="25" w:name="_Toc199848968"/>
       <w:r>
-        <w:t>Обоснование выбора средств программной реализации</w:t>
+        <w:t>В</w:t>
+      </w:r>
+      <w:r>
+        <w:t>ыбор средств программной реализации</w:t>
       </w:r>
       <w:bookmarkEnd w:id="25"/>
     </w:p>
     <w:p>
       <w:pPr>
-        <w:pStyle w:val="2"/>
-        <w:ind w:left="0"/>
+        <w:pStyle w:val="a3"/>
+        <w:ind w:firstLine="680"/>
+      </w:pPr>
+      <w:r>
+        <w:t xml:space="preserve">В качестве языка программирования для реализации метода автоматической нормализации был выбран </w:t>
+      </w:r>
+      <w:r>
+        <w:rPr>
+          <w:lang w:val="en-US"/>
+        </w:rPr>
+        <w:t>Python</w:t>
+      </w:r>
+      <w:r>
+        <w:t xml:space="preserve">. </w:t>
+      </w:r>
+      <w:r>
+        <w:t xml:space="preserve">Выбор аргументирован тем, что для данного языка существуют библиотеки, такие как </w:t>
+      </w:r>
+      <w:r>
+        <w:rPr>
+          <w:lang w:val="en-US"/>
+        </w:rPr>
+        <w:t>Typing</w:t>
+      </w:r>
+      <w:r>
+        <w:t>, реализующие необходимые для алгоритмов реляционной алгебры типы данных и операции над ними</w:t>
+      </w:r>
+      <w:r>
+        <w:t xml:space="preserve"> [37]</w:t>
+      </w:r>
+      <w:r>
+        <w:t>.</w:t>
+      </w:r>
+      <w:r>
+        <w:t xml:space="preserve"> </w:t>
+      </w:r>
+      <w:r>
+        <w:t xml:space="preserve">К тому же, </w:t>
+      </w:r>
+      <w:r>
+        <w:rPr>
+          <w:lang w:val="en-US"/>
+        </w:rPr>
+        <w:t>Python</w:t>
+      </w:r>
+      <w:r>
+        <w:t xml:space="preserve"> </w:t>
+      </w:r>
+      <w:r>
+        <w:t>поддерживает объектно-ориентированную парадигму программирования, которая удобна для реализации связей между компонентами реляционной алгебры.</w:t>
+      </w:r>
+    </w:p>
+    <w:p>
+      <w:pPr>
+        <w:pStyle w:val="a3"/>
+        <w:ind w:firstLine="680"/>
+      </w:pPr>
+    </w:p>
+    <w:p>
+      <w:pPr>
+        <w:pStyle w:val="a3"/>
+        <w:ind w:firstLine="680"/>
+      </w:pPr>
+    </w:p>
+    <w:p>
+      <w:pPr>
+        <w:pStyle w:val="a3"/>
+        <w:ind w:firstLine="680"/>
+      </w:pPr>
+    </w:p>
+    <w:p>
+      <w:pPr>
+        <w:pStyle w:val="a3"/>
+        <w:ind w:firstLine="680"/>
+      </w:pPr>
+    </w:p>
+    <w:p>
+      <w:pPr>
+        <w:pStyle w:val="a3"/>
+        <w:ind w:firstLine="680"/>
+      </w:pPr>
+    </w:p>
+    <w:p>
+      <w:pPr>
+        <w:pStyle w:val="a3"/>
+        <w:ind w:firstLine="680"/>
+      </w:pPr>
+    </w:p>
+    <w:p>
+      <w:pPr>
+        <w:pStyle w:val="a3"/>
+        <w:ind w:firstLine="680"/>
+      </w:pPr>
+    </w:p>
+    <w:p>
+      <w:pPr>
+        <w:pStyle w:val="a3"/>
+        <w:ind w:firstLine="680"/>
+      </w:pPr>
+    </w:p>
+    <w:p>
+      <w:pPr>
+        <w:pStyle w:val="a3"/>
+        <w:ind w:firstLine="680"/>
+      </w:pPr>
+    </w:p>
+    <w:p>
+      <w:pPr>
+        <w:pStyle w:val="a3"/>
+        <w:ind w:firstLine="680"/>
+      </w:pPr>
+    </w:p>
+    <w:p>
+      <w:pPr>
+        <w:pStyle w:val="a3"/>
+        <w:ind w:firstLine="680"/>
+      </w:pPr>
+    </w:p>
+    <w:p>
+      <w:pPr>
+        <w:pStyle w:val="a3"/>
+        <w:ind w:firstLine="680"/>
+      </w:pPr>
+    </w:p>
+    <w:p>
+      <w:pPr>
+        <w:pStyle w:val="a3"/>
+        <w:ind w:firstLine="680"/>
+      </w:pPr>
+    </w:p>
+    <w:p>
+      <w:pPr>
+        <w:pStyle w:val="a3"/>
+        <w:ind w:firstLine="680"/>
+      </w:pPr>
+    </w:p>
+    <w:p>
+      <w:pPr>
+        <w:pStyle w:val="a3"/>
+        <w:ind w:firstLine="680"/>
+      </w:pPr>
+    </w:p>
+    <w:p>
+      <w:pPr>
+        <w:pStyle w:val="a3"/>
+        <w:ind w:firstLine="680"/>
+      </w:pPr>
+    </w:p>
+    <w:p>
+      <w:pPr>
+        <w:pStyle w:val="a3"/>
+        <w:ind w:firstLine="680"/>
+      </w:pPr>
+    </w:p>
+    <w:p>
+      <w:pPr>
+        <w:pStyle w:val="a3"/>
+        <w:ind w:firstLine="680"/>
+      </w:pPr>
+    </w:p>
+    <w:p>
+      <w:pPr>
+        <w:pStyle w:val="a3"/>
+        <w:ind w:firstLine="680"/>
       </w:pPr>
     </w:p>
     <w:p>
@@ -13503,12 +13044,125 @@
           <w:ilvl w:val="1"/>
           <w:numId w:val="39"/>
         </w:numPr>
-      </w:pPr>
-      <w:bookmarkStart w:id="26" w:name="_Toc199848969"/>
-      <w:r>
-        <w:t>Взаимодействие пользователя с программным обеспечением</w:t>
-      </w:r>
-      <w:bookmarkEnd w:id="26"/>
+        <w:rPr>
+          <w:lang w:val="en-US"/>
+        </w:rPr>
+      </w:pPr>
+      <w:r>
+        <w:lastRenderedPageBreak/>
+        <w:t>Взаимодействие пользователя с интерфейсом</w:t>
+      </w:r>
+    </w:p>
+    <w:p>
+      <w:pPr>
+        <w:pStyle w:val="a3"/>
+        <w:ind w:firstLine="680"/>
+      </w:pPr>
+      <w:r>
+        <w:t>Для начала работы, пользователю необходимо ввести схему отношения</w:t>
+      </w:r>
+      <w:r>
+        <w:t xml:space="preserve">: </w:t>
+      </w:r>
+      <w:r>
+        <w:t>имя атрибутов, их тип (или оставить по умолчанию), первичные ключи. Далее, пользователь вводит функциональные зависимости по введенным атрибутам. После этого становятся доступны модули анализа, декомпозиции и замеров.</w:t>
+      </w:r>
+    </w:p>
+    <w:p>
+      <w:pPr>
+        <w:pStyle w:val="a3"/>
+        <w:ind w:firstLine="680"/>
+      </w:pPr>
+      <w:r>
+        <w:t>Графический интерфейс для ввода входных данных отображен на рисунке 3.1.</w:t>
+      </w:r>
+    </w:p>
+    <w:p>
+      <w:pPr>
+        <w:pStyle w:val="a3"/>
+        <w:jc w:val="left"/>
+      </w:pPr>
+      <w:r>
+        <w:rPr>
+          <w:noProof/>
+        </w:rPr>
+        <w:drawing>
+          <wp:inline distT="0" distB="0" distL="0" distR="0" wp14:anchorId="375B6A7E" wp14:editId="43980D14">
+            <wp:extent cx="6059883" cy="4276234"/>
+            <wp:effectExtent l="0" t="0" r="0" b="0"/>
+            <wp:docPr id="18" name="Рисунок 18"/>
+            <wp:cNvGraphicFramePr>
+              <a:graphicFrameLocks xmlns:a="http://schemas.openxmlformats.org/drawingml/2006/main" noChangeAspect="1"/>
+            </wp:cNvGraphicFramePr>
+            <a:graphic xmlns:a="http://schemas.openxmlformats.org/drawingml/2006/main">
+              <a:graphicData uri="http://schemas.openxmlformats.org/drawingml/2006/picture">
+                <pic:pic xmlns:pic="http://schemas.openxmlformats.org/drawingml/2006/picture">
+                  <pic:nvPicPr>
+                    <pic:cNvPr id="1" name=""/>
+                    <pic:cNvPicPr/>
+                  </pic:nvPicPr>
+                  <pic:blipFill>
+                    <a:blip r:embed="rId14"/>
+                    <a:stretch>
+                      <a:fillRect/>
+                    </a:stretch>
+                  </pic:blipFill>
+                  <pic:spPr>
+                    <a:xfrm>
+                      <a:off x="0" y="0"/>
+                      <a:ext cx="6066457" cy="4280873"/>
+                    </a:xfrm>
+                    <a:prstGeom prst="rect">
+                      <a:avLst/>
+                    </a:prstGeom>
+                  </pic:spPr>
+                </pic:pic>
+              </a:graphicData>
+            </a:graphic>
+          </wp:inline>
+        </w:drawing>
+      </w:r>
+    </w:p>
+    <w:p>
+      <w:pPr>
+        <w:pStyle w:val="a3"/>
+        <w:ind w:firstLine="684"/>
+        <w:jc w:val="center"/>
+      </w:pPr>
+      <w:r>
+        <w:rPr>
+          <w:sz w:val="24"/>
+          <w:szCs w:val="24"/>
+        </w:rPr>
+        <w:t xml:space="preserve">Рисунок </w:t>
+      </w:r>
+      <w:r>
+        <w:rPr>
+          <w:sz w:val="24"/>
+          <w:szCs w:val="24"/>
+        </w:rPr>
+        <w:t>3.1</w:t>
+      </w:r>
+      <w:r>
+        <w:rPr>
+          <w:sz w:val="24"/>
+          <w:szCs w:val="24"/>
+        </w:rPr>
+        <w:t xml:space="preserve"> – </w:t>
+      </w:r>
+      <w:r>
+        <w:rPr>
+          <w:sz w:val="24"/>
+          <w:szCs w:val="24"/>
+        </w:rPr>
+        <w:t>Графический интерфейс для ввода входных данных</w:t>
+      </w:r>
+    </w:p>
+    <w:p>
+      <w:pPr>
+        <w:pStyle w:val="a3"/>
+        <w:ind w:firstLine="680"/>
+      </w:pPr>
       <w:r>
         <w:br/>
       </w:r>
@@ -13535,6 +13189,297 @@
     </w:p>
     <w:p>
       <w:pPr>
+        <w:pStyle w:val="a3"/>
+        <w:ind w:firstLine="720"/>
+      </w:pPr>
+      <w:r>
+        <w:lastRenderedPageBreak/>
+        <w:t>Графический интерфейс для</w:t>
+      </w:r>
+      <w:r>
+        <w:t xml:space="preserve"> модуля анализа исходного отношения представлен на рисунке 3.2.</w:t>
+      </w:r>
+    </w:p>
+    <w:p>
+      <w:pPr>
+        <w:pStyle w:val="a3"/>
+      </w:pPr>
+      <w:r>
+        <w:rPr>
+          <w:noProof/>
+        </w:rPr>
+        <w:drawing>
+          <wp:inline distT="0" distB="0" distL="0" distR="0" wp14:anchorId="1B2DD598" wp14:editId="28D5E6AB">
+            <wp:extent cx="6122670" cy="4333240"/>
+            <wp:effectExtent l="0" t="0" r="0" b="3810"/>
+            <wp:docPr id="19" name="Рисунок 19"/>
+            <wp:cNvGraphicFramePr>
+              <a:graphicFrameLocks xmlns:a="http://schemas.openxmlformats.org/drawingml/2006/main" noChangeAspect="1"/>
+            </wp:cNvGraphicFramePr>
+            <a:graphic xmlns:a="http://schemas.openxmlformats.org/drawingml/2006/main">
+              <a:graphicData uri="http://schemas.openxmlformats.org/drawingml/2006/picture">
+                <pic:pic xmlns:pic="http://schemas.openxmlformats.org/drawingml/2006/picture">
+                  <pic:nvPicPr>
+                    <pic:cNvPr id="1" name=""/>
+                    <pic:cNvPicPr/>
+                  </pic:nvPicPr>
+                  <pic:blipFill>
+                    <a:blip r:embed="rId15"/>
+                    <a:stretch>
+                      <a:fillRect/>
+                    </a:stretch>
+                  </pic:blipFill>
+                  <pic:spPr>
+                    <a:xfrm>
+                      <a:off x="0" y="0"/>
+                      <a:ext cx="6122670" cy="4333240"/>
+                    </a:xfrm>
+                    <a:prstGeom prst="rect">
+                      <a:avLst/>
+                    </a:prstGeom>
+                  </pic:spPr>
+                </pic:pic>
+              </a:graphicData>
+            </a:graphic>
+          </wp:inline>
+        </w:drawing>
+      </w:r>
+    </w:p>
+    <w:p>
+      <w:pPr>
+        <w:pStyle w:val="a3"/>
+        <w:ind w:firstLine="684"/>
+        <w:jc w:val="center"/>
+        <w:rPr>
+          <w:sz w:val="24"/>
+          <w:szCs w:val="24"/>
+        </w:rPr>
+      </w:pPr>
+      <w:r>
+        <w:rPr>
+          <w:sz w:val="24"/>
+          <w:szCs w:val="24"/>
+        </w:rPr>
+        <w:t>Рисунок 3.</w:t>
+      </w:r>
+      <w:r>
+        <w:rPr>
+          <w:sz w:val="24"/>
+          <w:szCs w:val="24"/>
+        </w:rPr>
+        <w:t>2</w:t>
+      </w:r>
+      <w:r>
+        <w:rPr>
+          <w:sz w:val="24"/>
+          <w:szCs w:val="24"/>
+        </w:rPr>
+        <w:t xml:space="preserve"> – Графический интерфейс для </w:t>
+      </w:r>
+      <w:r>
+        <w:rPr>
+          <w:sz w:val="24"/>
+          <w:szCs w:val="24"/>
+        </w:rPr>
+        <w:t>модуля анализа исходного отношения</w:t>
+      </w:r>
+    </w:p>
+    <w:p>
+      <w:pPr>
+        <w:pStyle w:val="a3"/>
+      </w:pPr>
+    </w:p>
+    <w:p>
+      <w:pPr>
+        <w:pStyle w:val="a3"/>
+        <w:ind w:firstLine="684"/>
+      </w:pPr>
+    </w:p>
+    <w:p>
+      <w:pPr>
+        <w:pStyle w:val="a3"/>
+        <w:ind w:firstLine="684"/>
+      </w:pPr>
+    </w:p>
+    <w:p>
+      <w:pPr>
+        <w:pStyle w:val="a3"/>
+        <w:ind w:firstLine="684"/>
+      </w:pPr>
+    </w:p>
+    <w:p>
+      <w:pPr>
+        <w:pStyle w:val="a3"/>
+        <w:ind w:firstLine="684"/>
+      </w:pPr>
+    </w:p>
+    <w:p>
+      <w:pPr>
+        <w:pStyle w:val="a3"/>
+        <w:ind w:firstLine="684"/>
+      </w:pPr>
+    </w:p>
+    <w:p>
+      <w:pPr>
+        <w:pStyle w:val="a3"/>
+        <w:ind w:firstLine="684"/>
+      </w:pPr>
+    </w:p>
+    <w:p>
+      <w:pPr>
+        <w:pStyle w:val="a3"/>
+        <w:ind w:firstLine="684"/>
+      </w:pPr>
+    </w:p>
+    <w:p>
+      <w:pPr>
+        <w:pStyle w:val="a3"/>
+        <w:ind w:firstLine="684"/>
+      </w:pPr>
+    </w:p>
+    <w:p>
+      <w:pPr>
+        <w:pStyle w:val="a3"/>
+        <w:jc w:val="left"/>
+      </w:pPr>
+    </w:p>
+    <w:p>
+      <w:pPr>
+        <w:pStyle w:val="a3"/>
+        <w:jc w:val="left"/>
+      </w:pPr>
+    </w:p>
+    <w:p>
+      <w:pPr>
+        <w:pStyle w:val="a3"/>
+        <w:ind w:firstLine="720"/>
+        <w:jc w:val="left"/>
+      </w:pPr>
+      <w:r>
+        <w:lastRenderedPageBreak/>
+        <w:t>Графический интерфейс для модуля</w:t>
+      </w:r>
+      <w:r>
+        <w:t xml:space="preserve"> нормализации отношений представлен на рисунке 3.3.</w:t>
+      </w:r>
+    </w:p>
+    <w:p>
+      <w:pPr>
+        <w:pStyle w:val="a3"/>
+        <w:jc w:val="left"/>
+      </w:pPr>
+      <w:r>
+        <w:rPr>
+          <w:noProof/>
+        </w:rPr>
+        <w:drawing>
+          <wp:inline distT="0" distB="0" distL="0" distR="0" wp14:anchorId="55F28D6D" wp14:editId="37A73283">
+            <wp:extent cx="6122670" cy="4332605"/>
+            <wp:effectExtent l="0" t="0" r="0" b="0"/>
+            <wp:docPr id="22" name="Рисунок 22"/>
+            <wp:cNvGraphicFramePr>
+              <a:graphicFrameLocks xmlns:a="http://schemas.openxmlformats.org/drawingml/2006/main" noChangeAspect="1"/>
+            </wp:cNvGraphicFramePr>
+            <a:graphic xmlns:a="http://schemas.openxmlformats.org/drawingml/2006/main">
+              <a:graphicData uri="http://schemas.openxmlformats.org/drawingml/2006/picture">
+                <pic:pic xmlns:pic="http://schemas.openxmlformats.org/drawingml/2006/picture">
+                  <pic:nvPicPr>
+                    <pic:cNvPr id="1" name=""/>
+                    <pic:cNvPicPr/>
+                  </pic:nvPicPr>
+                  <pic:blipFill>
+                    <a:blip r:embed="rId16"/>
+                    <a:stretch>
+                      <a:fillRect/>
+                    </a:stretch>
+                  </pic:blipFill>
+                  <pic:spPr>
+                    <a:xfrm>
+                      <a:off x="0" y="0"/>
+                      <a:ext cx="6122670" cy="4332605"/>
+                    </a:xfrm>
+                    <a:prstGeom prst="rect">
+                      <a:avLst/>
+                    </a:prstGeom>
+                  </pic:spPr>
+                </pic:pic>
+              </a:graphicData>
+            </a:graphic>
+          </wp:inline>
+        </w:drawing>
+      </w:r>
+    </w:p>
+    <w:p>
+      <w:pPr>
+        <w:pStyle w:val="a3"/>
+        <w:ind w:firstLine="684"/>
+        <w:jc w:val="center"/>
+        <w:rPr>
+          <w:sz w:val="24"/>
+          <w:szCs w:val="24"/>
+        </w:rPr>
+      </w:pPr>
+      <w:r>
+        <w:rPr>
+          <w:sz w:val="24"/>
+          <w:szCs w:val="24"/>
+        </w:rPr>
+        <w:t>Рисунок 3.</w:t>
+      </w:r>
+      <w:r>
+        <w:rPr>
+          <w:sz w:val="24"/>
+          <w:szCs w:val="24"/>
+        </w:rPr>
+        <w:t>3</w:t>
+      </w:r>
+      <w:r>
+        <w:rPr>
+          <w:sz w:val="24"/>
+          <w:szCs w:val="24"/>
+        </w:rPr>
+        <w:t xml:space="preserve"> – Графический интерфейс для модуля </w:t>
+      </w:r>
+      <w:r>
+        <w:rPr>
+          <w:sz w:val="24"/>
+          <w:szCs w:val="24"/>
+        </w:rPr>
+        <w:t>нормализации отношений</w:t>
+      </w:r>
+    </w:p>
+    <w:p>
+      <w:pPr>
+        <w:pStyle w:val="a3"/>
+      </w:pPr>
+    </w:p>
+    <w:p>
+      <w:pPr>
+        <w:pStyle w:val="a3"/>
+      </w:pPr>
+    </w:p>
+    <w:p>
+      <w:pPr>
+        <w:pStyle w:val="a3"/>
+      </w:pPr>
+    </w:p>
+    <w:p>
+      <w:pPr>
+        <w:pStyle w:val="a3"/>
+      </w:pPr>
+    </w:p>
+    <w:p>
+      <w:pPr>
+        <w:pStyle w:val="a3"/>
+      </w:pPr>
+    </w:p>
+    <w:p>
+      <w:pPr>
+        <w:pStyle w:val="a3"/>
+      </w:pPr>
+    </w:p>
+    <w:p>
+      <w:pPr>
         <w:pStyle w:val="2"/>
       </w:pPr>
     </w:p>
@@ -13560,17 +13505,88 @@
     </w:p>
     <w:p>
       <w:pPr>
-        <w:pStyle w:val="2"/>
-      </w:pPr>
-    </w:p>
-    <w:p>
-      <w:pPr>
-        <w:pStyle w:val="2"/>
-      </w:pPr>
-    </w:p>
-    <w:p>
-      <w:pPr>
-        <w:pStyle w:val="2"/>
+        <w:pStyle w:val="a3"/>
+        <w:ind w:firstLine="680"/>
+      </w:pPr>
+      <w:r>
+        <w:lastRenderedPageBreak/>
+        <w:t>Графический интерфейс для модуля замеров характеристик нормализованных отношений представлен на рисунке 3.4.</w:t>
+      </w:r>
+    </w:p>
+    <w:p>
+      <w:pPr>
+        <w:pStyle w:val="a3"/>
+      </w:pPr>
+      <w:r>
+        <w:rPr>
+          <w:noProof/>
+        </w:rPr>
+        <w:drawing>
+          <wp:inline distT="0" distB="0" distL="0" distR="0" wp14:anchorId="4AF12D0D" wp14:editId="1B117170">
+            <wp:extent cx="6122670" cy="4317365"/>
+            <wp:effectExtent l="0" t="0" r="0" b="6985"/>
+            <wp:docPr id="23" name="Рисунок 23"/>
+            <wp:cNvGraphicFramePr>
+              <a:graphicFrameLocks xmlns:a="http://schemas.openxmlformats.org/drawingml/2006/main" noChangeAspect="1"/>
+            </wp:cNvGraphicFramePr>
+            <a:graphic xmlns:a="http://schemas.openxmlformats.org/drawingml/2006/main">
+              <a:graphicData uri="http://schemas.openxmlformats.org/drawingml/2006/picture">
+                <pic:pic xmlns:pic="http://schemas.openxmlformats.org/drawingml/2006/picture">
+                  <pic:nvPicPr>
+                    <pic:cNvPr id="1" name=""/>
+                    <pic:cNvPicPr/>
+                  </pic:nvPicPr>
+                  <pic:blipFill>
+                    <a:blip r:embed="rId17"/>
+                    <a:stretch>
+                      <a:fillRect/>
+                    </a:stretch>
+                  </pic:blipFill>
+                  <pic:spPr>
+                    <a:xfrm>
+                      <a:off x="0" y="0"/>
+                      <a:ext cx="6122670" cy="4317365"/>
+                    </a:xfrm>
+                    <a:prstGeom prst="rect">
+                      <a:avLst/>
+                    </a:prstGeom>
+                  </pic:spPr>
+                </pic:pic>
+              </a:graphicData>
+            </a:graphic>
+          </wp:inline>
+        </w:drawing>
+      </w:r>
+    </w:p>
+    <w:p>
+      <w:pPr>
+        <w:pStyle w:val="a3"/>
+        <w:ind w:firstLine="684"/>
+        <w:jc w:val="center"/>
+        <w:rPr>
+          <w:sz w:val="24"/>
+          <w:szCs w:val="24"/>
+        </w:rPr>
+      </w:pPr>
+      <w:r>
+        <w:rPr>
+          <w:sz w:val="24"/>
+          <w:szCs w:val="24"/>
+        </w:rPr>
+        <w:t xml:space="preserve">Рисунок 3.3 – Графический интерфейс для модуля </w:t>
+      </w:r>
+      <w:r>
+        <w:rPr>
+          <w:sz w:val="24"/>
+          <w:szCs w:val="24"/>
+        </w:rPr>
+        <w:t>замеров характеристик нормализованных отношений</w:t>
+      </w:r>
+    </w:p>
+    <w:p>
+      <w:pPr>
+        <w:pStyle w:val="a3"/>
+        <w:jc w:val="center"/>
       </w:pPr>
     </w:p>
     <w:p>
@@ -13621,11 +13637,12 @@
           <w:numId w:val="39"/>
         </w:numPr>
       </w:pPr>
-      <w:bookmarkStart w:id="27" w:name="_Toc199848970"/>
-      <w:r>
+      <w:bookmarkStart w:id="26" w:name="_Toc199848970"/>
+      <w:r>
+        <w:lastRenderedPageBreak/>
         <w:t>Результаты тестирования программного обеспечения</w:t>
       </w:r>
-      <w:bookmarkEnd w:id="27"/>
+      <w:bookmarkEnd w:id="26"/>
     </w:p>
     <w:p>
       <w:pPr>
@@ -13633,7 +13650,16 @@
         <w:ind w:firstLine="680"/>
       </w:pPr>
       <w:r>
-        <w:t>Ниже приведены результаты тестирования разработанной реализации метода автоматической нормализации, объединенные по группам классов эквивалентности.</w:t>
+        <w:t>Ниже приведены результаты тестирования разработанной реализации метода автоматической нормализации, объединенные по группам классов эквив</w:t>
+      </w:r>
+    </w:p>
+    <w:p>
+      <w:pPr>
+        <w:pStyle w:val="a3"/>
+        <w:ind w:firstLine="680"/>
+      </w:pPr>
+      <w:r>
+        <w:t>алентности.</w:t>
       </w:r>
     </w:p>
     <w:p>
@@ -15370,18 +15396,13 @@
                 <w:i/>
                 <w:iCs/>
               </w:rPr>
-              <w:t xml:space="preserve">R(a(PK), b, </w:t>
-            </w:r>
-            <w:r>
-              <w:rPr>
-                <w:i/>
-                <w:iCs/>
-              </w:rPr>
+              <w:t>R(a(PK), b, c(PK), d(PK)).</w:t>
+            </w:r>
+            <w:r>
+              <w:br/>
+            </w:r>
+            <w:r>
               <w:lastRenderedPageBreak/>
-              <w:t>c(PK), d(PK)).</w:t>
-            </w:r>
-            <w:r>
-              <w:br/>
               <w:t xml:space="preserve">ФЗ: </w:t>
             </w:r>
             <w:r>
@@ -15479,6 +15500,7 @@
                 <w:lang w:val="en-US"/>
               </w:rPr>
               <w:br/>
+              <w:t xml:space="preserve">R2: R(a(PK), c, </w:t>
             </w:r>
             <w:r>
               <w:rPr>
@@ -15487,7 +15509,7 @@
                 <w:lang w:val="en-US"/>
               </w:rPr>
               <w:lastRenderedPageBreak/>
-              <w:t>R2: R(a(PK), c, d)</w:t>
+              <w:t>d)</w:t>
             </w:r>
           </w:p>
         </w:tc>
@@ -15543,6 +15565,7 @@
                 <w:lang w:val="en-US"/>
               </w:rPr>
               <w:br/>
+              <w:t xml:space="preserve">R2: R(a(PK), c, </w:t>
             </w:r>
             <w:r>
               <w:rPr>
@@ -15551,7 +15574,7 @@
                 <w:lang w:val="en-US"/>
               </w:rPr>
               <w:lastRenderedPageBreak/>
-              <w:t>R2: R(a(PK), c, d)</w:t>
+              <w:t>d)</w:t>
             </w:r>
           </w:p>
         </w:tc>
@@ -15949,15 +15972,7 @@
               <w:jc w:val="left"/>
             </w:pPr>
             <w:r>
-              <w:t xml:space="preserve">Один простой </w:t>
-            </w:r>
-            <w:proofErr w:type="spellStart"/>
-            <w:r>
-              <w:t>кандидатный</w:t>
-            </w:r>
-            <w:proofErr w:type="spellEnd"/>
-            <w:r>
-              <w:t xml:space="preserve"> ключ</w:t>
+              <w:t>Один простой кандидатный ключ</w:t>
             </w:r>
             <w:r>
               <w:t>.</w:t>
@@ -16003,13 +16018,8 @@
                 <w:lang w:val="en-US"/>
               </w:rPr>
             </w:pPr>
-            <w:proofErr w:type="spellStart"/>
-            <w:r>
-              <w:t>Кандидатные</w:t>
-            </w:r>
-            <w:proofErr w:type="spellEnd"/>
-            <w:r>
-              <w:t xml:space="preserve"> ключи: </w:t>
+            <w:r>
+              <w:t xml:space="preserve">Кандидатные ключи: </w:t>
             </w:r>
             <w:r>
               <w:rPr>
@@ -16032,13 +16042,8 @@
                 <w:lang w:val="en-US"/>
               </w:rPr>
             </w:pPr>
-            <w:proofErr w:type="spellStart"/>
-            <w:r>
-              <w:t>Кандидатные</w:t>
-            </w:r>
-            <w:proofErr w:type="spellEnd"/>
-            <w:r>
-              <w:t xml:space="preserve"> ключи: </w:t>
+            <w:r>
+              <w:t xml:space="preserve">Кандидатные ключи: </w:t>
             </w:r>
             <w:r>
               <w:rPr>
@@ -16081,15 +16086,7 @@
               <w:jc w:val="left"/>
             </w:pPr>
             <w:r>
-              <w:t xml:space="preserve">Один составной </w:t>
-            </w:r>
-            <w:proofErr w:type="spellStart"/>
-            <w:r>
-              <w:t>кандидатный</w:t>
-            </w:r>
-            <w:proofErr w:type="spellEnd"/>
-            <w:r>
-              <w:t xml:space="preserve"> ключ</w:t>
+              <w:t>Один составной кандидатный ключ</w:t>
             </w:r>
             <w:r>
               <w:t>.</w:t>
@@ -16132,13 +16129,8 @@
               <w:pStyle w:val="a3"/>
               <w:jc w:val="left"/>
             </w:pPr>
-            <w:proofErr w:type="spellStart"/>
-            <w:r>
-              <w:t>Кандидатные</w:t>
-            </w:r>
-            <w:proofErr w:type="spellEnd"/>
-            <w:r>
-              <w:t xml:space="preserve"> ключи: </w:t>
+            <w:r>
+              <w:t xml:space="preserve">Кандидатные ключи: </w:t>
             </w:r>
             <w:r>
               <w:rPr>
@@ -16158,13 +16150,8 @@
               <w:pStyle w:val="a3"/>
               <w:jc w:val="left"/>
             </w:pPr>
-            <w:proofErr w:type="spellStart"/>
-            <w:r>
-              <w:t>Кандидатные</w:t>
-            </w:r>
-            <w:proofErr w:type="spellEnd"/>
-            <w:r>
-              <w:t xml:space="preserve"> ключи: </w:t>
+            <w:r>
+              <w:t xml:space="preserve">Кандидатные ключи: </w:t>
             </w:r>
             <w:r>
               <w:rPr>
@@ -16251,15 +16238,7 @@
                 <w:i/>
                 <w:iCs/>
               </w:rPr>
-              <w:t xml:space="preserve"> (a, c) → </w:t>
-            </w:r>
-            <w:r>
-              <w:rPr>
-                <w:i/>
-                <w:iCs/>
-              </w:rPr>
-              <w:lastRenderedPageBreak/>
-              <w:t>b</w:t>
+              <w:t xml:space="preserve"> (a, c) → b</w:t>
             </w:r>
           </w:p>
         </w:tc>
@@ -16272,14 +16251,8 @@
               <w:pStyle w:val="a3"/>
               <w:jc w:val="left"/>
             </w:pPr>
-            <w:proofErr w:type="spellStart"/>
-            <w:r>
-              <w:lastRenderedPageBreak/>
-              <w:t>Кандидатные</w:t>
-            </w:r>
-            <w:proofErr w:type="spellEnd"/>
-            <w:r>
-              <w:t xml:space="preserve"> ключи: </w:t>
+            <w:r>
+              <w:t xml:space="preserve">Кандидатные ключи: </w:t>
             </w:r>
             <w:r>
               <w:rPr>
@@ -16299,13 +16272,8 @@
               <w:pStyle w:val="a3"/>
               <w:jc w:val="left"/>
             </w:pPr>
-            <w:proofErr w:type="spellStart"/>
-            <w:r>
-              <w:t>Кандидатные</w:t>
-            </w:r>
-            <w:proofErr w:type="spellEnd"/>
-            <w:r>
-              <w:t xml:space="preserve"> ключи: </w:t>
+            <w:r>
+              <w:t xml:space="preserve">Кандидатные ключи: </w:t>
             </w:r>
             <w:r>
               <w:rPr>
@@ -16348,6 +16316,7 @@
               <w:jc w:val="left"/>
             </w:pPr>
             <w:r>
+              <w:lastRenderedPageBreak/>
               <w:t>Несколько непересекающихся кандидатных ключей</w:t>
             </w:r>
             <w:r>
@@ -16415,13 +16384,8 @@
               <w:pStyle w:val="a3"/>
               <w:jc w:val="left"/>
             </w:pPr>
-            <w:proofErr w:type="spellStart"/>
-            <w:r>
-              <w:t>Кандидатные</w:t>
-            </w:r>
-            <w:proofErr w:type="spellEnd"/>
-            <w:r>
-              <w:t xml:space="preserve"> ключи: </w:t>
+            <w:r>
+              <w:t xml:space="preserve">Кандидатные ключи: </w:t>
             </w:r>
             <w:r>
               <w:rPr>
@@ -16441,13 +16405,8 @@
               <w:pStyle w:val="a3"/>
               <w:jc w:val="left"/>
             </w:pPr>
-            <w:proofErr w:type="spellStart"/>
-            <w:r>
-              <w:t>Кандидатные</w:t>
-            </w:r>
-            <w:proofErr w:type="spellEnd"/>
-            <w:r>
-              <w:t xml:space="preserve"> ключи: </w:t>
+            <w:r>
+              <w:t xml:space="preserve">Кандидатные ключи: </w:t>
             </w:r>
             <w:r>
               <w:rPr>
@@ -17807,12 +17766,12 @@
           <w:numId w:val="39"/>
         </w:numPr>
       </w:pPr>
-      <w:bookmarkStart w:id="28" w:name="_Toc199848971"/>
+      <w:bookmarkStart w:id="27" w:name="_Toc199848971"/>
       <w:r>
         <w:lastRenderedPageBreak/>
         <w:t>Исследовательская часть</w:t>
       </w:r>
-      <w:bookmarkEnd w:id="28"/>
+      <w:bookmarkEnd w:id="27"/>
     </w:p>
     <w:p>
       <w:pPr>
@@ -17822,11 +17781,11 @@
           <w:numId w:val="39"/>
         </w:numPr>
       </w:pPr>
-      <w:bookmarkStart w:id="29" w:name="_Toc199848972"/>
+      <w:bookmarkStart w:id="28" w:name="_Toc199848972"/>
       <w:r>
         <w:t>Постановка и условия исследования</w:t>
       </w:r>
-      <w:bookmarkEnd w:id="29"/>
+      <w:bookmarkEnd w:id="28"/>
     </w:p>
     <w:p>
       <w:pPr>
@@ -18007,15 +17966,7 @@
         <w:t xml:space="preserve"> и </w:t>
       </w:r>
       <w:r>
-        <w:t xml:space="preserve">несколько </w:t>
-      </w:r>
-      <w:proofErr w:type="spellStart"/>
-      <w:r>
-        <w:t>наоборов</w:t>
-      </w:r>
-      <w:proofErr w:type="spellEnd"/>
-      <w:r>
-        <w:t xml:space="preserve"> </w:t>
+        <w:t xml:space="preserve">несколько наоборов </w:t>
       </w:r>
       <w:r>
         <w:t>нормализованных таблиц (</w:t>
@@ -18058,15 +18009,7 @@
         <w:t>).</w:t>
       </w:r>
       <w:r>
-        <w:t xml:space="preserve"> Для каждого уровня (</w:t>
-      </w:r>
-      <w:proofErr w:type="spellStart"/>
-      <w:r>
-        <w:t>Original</w:t>
-      </w:r>
-      <w:proofErr w:type="spellEnd"/>
-      <w:r>
-        <w:t xml:space="preserve">, 2NF, 3NF, BCNF, 4NF) формируются три типа SELECT-запросов </w:t>
+        <w:t xml:space="preserve"> Для каждого уровня (Original, 2NF, 3NF, BCNF, 4NF) формируются три типа SELECT-запросов </w:t>
       </w:r>
       <w:r>
         <w:t>к СУБД, который сформированы по типу читаемых атрибутов</w:t>
@@ -18126,6 +18069,7 @@
     <w:p>
       <w:pPr>
         <w:pStyle w:val="a3"/>
+        <w:ind w:firstLine="360"/>
       </w:pPr>
       <w:r>
         <w:t xml:space="preserve">Перед каждым запросом внутренний кеш СУБД </w:t>
@@ -18149,7 +18093,13 @@
         <w:t>», что гарантирует полную очистку локальных данных</w:t>
       </w:r>
       <w:r>
-        <w:t xml:space="preserve"> []. </w:t>
+        <w:t xml:space="preserve"> [</w:t>
+      </w:r>
+      <w:r>
+        <w:t>38</w:t>
+      </w:r>
+      <w:r>
+        <w:t xml:space="preserve">]. </w:t>
       </w:r>
       <w:r>
         <w:t>Каждый из указанных запросов выполняется 500 раз, а после вычисляется среднее арифметическое время, которое отображаетс</w:t>
@@ -18169,11 +18119,11 @@
         <w:pStyle w:val="af6"/>
         <w:ind w:firstLine="720"/>
       </w:pPr>
-      <w:bookmarkStart w:id="30" w:name="_Toc180600385"/>
+      <w:bookmarkStart w:id="29" w:name="_Toc180600385"/>
       <w:r>
         <w:t>Технические характеристики</w:t>
       </w:r>
-      <w:bookmarkEnd w:id="30"/>
+      <w:bookmarkEnd w:id="29"/>
       <w:r>
         <w:t xml:space="preserve"> среды исследования</w:t>
       </w:r>
@@ -18377,12 +18327,12 @@
           <w:numId w:val="39"/>
         </w:numPr>
       </w:pPr>
-      <w:bookmarkStart w:id="31" w:name="_Toc199848973"/>
+      <w:bookmarkStart w:id="30" w:name="_Toc199848973"/>
       <w:r>
         <w:lastRenderedPageBreak/>
         <w:t>Результаты исследования</w:t>
       </w:r>
-      <w:bookmarkEnd w:id="31"/>
+      <w:bookmarkEnd w:id="30"/>
     </w:p>
     <w:p>
       <w:pPr>
@@ -18446,778 +18396,6 @@
             <wp:extent cx="6224667" cy="4175185"/>
             <wp:effectExtent l="0" t="0" r="5080" b="0"/>
             <wp:docPr id="1" name="Рисунок 1"/>
-            <wp:cNvGraphicFramePr>
-              <a:graphicFrameLocks xmlns:a="http://schemas.openxmlformats.org/drawingml/2006/main" noChangeAspect="1"/>
-            </wp:cNvGraphicFramePr>
-            <a:graphic xmlns:a="http://schemas.openxmlformats.org/drawingml/2006/main">
-              <a:graphicData uri="http://schemas.openxmlformats.org/drawingml/2006/picture">
-                <pic:pic xmlns:pic="http://schemas.openxmlformats.org/drawingml/2006/picture">
-                  <pic:nvPicPr>
-                    <pic:cNvPr id="1" name=""/>
-                    <pic:cNvPicPr/>
-                  </pic:nvPicPr>
-                  <pic:blipFill>
-                    <a:blip r:embed="rId14"/>
-                    <a:stretch>
-                      <a:fillRect/>
-                    </a:stretch>
-                  </pic:blipFill>
-                  <pic:spPr>
-                    <a:xfrm>
-                      <a:off x="0" y="0"/>
-                      <a:ext cx="6249887" cy="4192101"/>
-                    </a:xfrm>
-                    <a:prstGeom prst="rect">
-                      <a:avLst/>
-                    </a:prstGeom>
-                  </pic:spPr>
-                </pic:pic>
-              </a:graphicData>
-            </a:graphic>
-          </wp:inline>
-        </w:drawing>
-      </w:r>
-    </w:p>
-    <w:p>
-      <w:pPr>
-        <w:pStyle w:val="a3"/>
-        <w:rPr>
-          <w:sz w:val="24"/>
-          <w:szCs w:val="24"/>
-        </w:rPr>
-      </w:pPr>
-    </w:p>
-    <w:p>
-      <w:pPr>
-        <w:pStyle w:val="a3"/>
-        <w:jc w:val="center"/>
-        <w:rPr>
-          <w:sz w:val="24"/>
-          <w:szCs w:val="24"/>
-        </w:rPr>
-      </w:pPr>
-    </w:p>
-    <w:p>
-      <w:pPr>
-        <w:pStyle w:val="a3"/>
-        <w:jc w:val="center"/>
-        <w:rPr>
-          <w:sz w:val="24"/>
-          <w:szCs w:val="24"/>
-        </w:rPr>
-      </w:pPr>
-    </w:p>
-    <w:p>
-      <w:pPr>
-        <w:pStyle w:val="a3"/>
-        <w:jc w:val="center"/>
-        <w:rPr>
-          <w:sz w:val="24"/>
-          <w:szCs w:val="24"/>
-        </w:rPr>
-      </w:pPr>
-    </w:p>
-    <w:p>
-      <w:pPr>
-        <w:pStyle w:val="a3"/>
-        <w:jc w:val="center"/>
-        <w:rPr>
-          <w:sz w:val="24"/>
-          <w:szCs w:val="24"/>
-        </w:rPr>
-      </w:pPr>
-    </w:p>
-    <w:p>
-      <w:pPr>
-        <w:pStyle w:val="a3"/>
-        <w:jc w:val="center"/>
-        <w:rPr>
-          <w:sz w:val="24"/>
-          <w:szCs w:val="24"/>
-        </w:rPr>
-      </w:pPr>
-    </w:p>
-    <w:p>
-      <w:pPr>
-        <w:pStyle w:val="a3"/>
-        <w:jc w:val="center"/>
-        <w:rPr>
-          <w:sz w:val="24"/>
-          <w:szCs w:val="24"/>
-        </w:rPr>
-      </w:pPr>
-    </w:p>
-    <w:p>
-      <w:pPr>
-        <w:pStyle w:val="a3"/>
-        <w:jc w:val="center"/>
-        <w:rPr>
-          <w:sz w:val="24"/>
-          <w:szCs w:val="24"/>
-        </w:rPr>
-      </w:pPr>
-    </w:p>
-    <w:p>
-      <w:pPr>
-        <w:pStyle w:val="a3"/>
-        <w:jc w:val="center"/>
-        <w:rPr>
-          <w:sz w:val="24"/>
-          <w:szCs w:val="24"/>
-        </w:rPr>
-      </w:pPr>
-    </w:p>
-    <w:p>
-      <w:pPr>
-        <w:pStyle w:val="a3"/>
-        <w:jc w:val="center"/>
-        <w:rPr>
-          <w:sz w:val="24"/>
-          <w:szCs w:val="24"/>
-        </w:rPr>
-      </w:pPr>
-    </w:p>
-    <w:p>
-      <w:pPr>
-        <w:pStyle w:val="a3"/>
-        <w:ind w:firstLine="680"/>
-      </w:pPr>
-      <w:r>
-        <w:lastRenderedPageBreak/>
-        <w:t xml:space="preserve">Результат исследования зависимости временных характеристик разработанной реализации метода автоматической нормализации реляционных баз данных от количества функциональных зависимостей представлен на рисунке </w:t>
-      </w:r>
-      <w:r>
-        <w:t>4</w:t>
-      </w:r>
-      <w:r>
-        <w:t>.2</w:t>
-      </w:r>
-      <w:r>
-        <w:t>.</w:t>
-      </w:r>
-    </w:p>
-    <w:p>
-      <w:pPr>
-        <w:pStyle w:val="a3"/>
-        <w:jc w:val="center"/>
-        <w:rPr>
-          <w:sz w:val="24"/>
-          <w:szCs w:val="24"/>
-        </w:rPr>
-      </w:pPr>
-      <w:r>
-        <w:rPr>
-          <w:sz w:val="24"/>
-          <w:szCs w:val="24"/>
-        </w:rPr>
-        <w:t>Рисунок 4.2. – График з</w:t>
-      </w:r>
-      <w:r>
-        <w:rPr>
-          <w:sz w:val="24"/>
-          <w:szCs w:val="24"/>
-        </w:rPr>
-        <w:t>ависимости временных характеристик разработанной реализации метода</w:t>
-      </w:r>
-      <w:r>
-        <w:rPr>
-          <w:sz w:val="24"/>
-          <w:szCs w:val="24"/>
-        </w:rPr>
-        <w:t xml:space="preserve"> от количества функциональных зависимостей.</w:t>
-      </w:r>
-    </w:p>
-    <w:p>
-      <w:pPr>
-        <w:pStyle w:val="a3"/>
-        <w:jc w:val="center"/>
-        <w:rPr>
-          <w:sz w:val="24"/>
-          <w:szCs w:val="24"/>
-        </w:rPr>
-      </w:pPr>
-      <w:r>
-        <w:rPr>
-          <w:noProof/>
-        </w:rPr>
-        <w:drawing>
-          <wp:inline distT="0" distB="0" distL="0" distR="0" wp14:anchorId="7A3BB1F6" wp14:editId="3C2A6D87">
-            <wp:extent cx="5822831" cy="3714464"/>
-            <wp:effectExtent l="0" t="0" r="6985" b="635"/>
-            <wp:docPr id="3" name="Рисунок 3"/>
-            <wp:cNvGraphicFramePr>
-              <a:graphicFrameLocks xmlns:a="http://schemas.openxmlformats.org/drawingml/2006/main" noChangeAspect="1"/>
-            </wp:cNvGraphicFramePr>
-            <a:graphic xmlns:a="http://schemas.openxmlformats.org/drawingml/2006/main">
-              <a:graphicData uri="http://schemas.openxmlformats.org/drawingml/2006/picture">
-                <pic:pic xmlns:pic="http://schemas.openxmlformats.org/drawingml/2006/picture">
-                  <pic:nvPicPr>
-                    <pic:cNvPr id="1" name=""/>
-                    <pic:cNvPicPr/>
-                  </pic:nvPicPr>
-                  <pic:blipFill>
-                    <a:blip r:embed="rId15"/>
-                    <a:stretch>
-                      <a:fillRect/>
-                    </a:stretch>
-                  </pic:blipFill>
-                  <pic:spPr>
-                    <a:xfrm>
-                      <a:off x="0" y="0"/>
-                      <a:ext cx="5834472" cy="3721890"/>
-                    </a:xfrm>
-                    <a:prstGeom prst="rect">
-                      <a:avLst/>
-                    </a:prstGeom>
-                  </pic:spPr>
-                </pic:pic>
-              </a:graphicData>
-            </a:graphic>
-          </wp:inline>
-        </w:drawing>
-      </w:r>
-    </w:p>
-    <w:p>
-      <w:pPr>
-        <w:pStyle w:val="a3"/>
-        <w:jc w:val="center"/>
-        <w:rPr>
-          <w:sz w:val="24"/>
-          <w:szCs w:val="24"/>
-        </w:rPr>
-      </w:pPr>
-    </w:p>
-    <w:p>
-      <w:pPr>
-        <w:pStyle w:val="a3"/>
-        <w:jc w:val="center"/>
-        <w:rPr>
-          <w:sz w:val="24"/>
-          <w:szCs w:val="24"/>
-        </w:rPr>
-      </w:pPr>
-    </w:p>
-    <w:p>
-      <w:pPr>
-        <w:pStyle w:val="a3"/>
-        <w:jc w:val="center"/>
-        <w:rPr>
-          <w:sz w:val="24"/>
-          <w:szCs w:val="24"/>
-        </w:rPr>
-      </w:pPr>
-    </w:p>
-    <w:p>
-      <w:pPr>
-        <w:pStyle w:val="a3"/>
-        <w:jc w:val="center"/>
-        <w:rPr>
-          <w:sz w:val="24"/>
-          <w:szCs w:val="24"/>
-        </w:rPr>
-      </w:pPr>
-    </w:p>
-    <w:p>
-      <w:pPr>
-        <w:pStyle w:val="a3"/>
-        <w:jc w:val="center"/>
-        <w:rPr>
-          <w:sz w:val="24"/>
-          <w:szCs w:val="24"/>
-        </w:rPr>
-      </w:pPr>
-    </w:p>
-    <w:p>
-      <w:pPr>
-        <w:pStyle w:val="a3"/>
-        <w:jc w:val="center"/>
-        <w:rPr>
-          <w:sz w:val="24"/>
-          <w:szCs w:val="24"/>
-        </w:rPr>
-      </w:pPr>
-    </w:p>
-    <w:p>
-      <w:pPr>
-        <w:pStyle w:val="a3"/>
-        <w:jc w:val="center"/>
-        <w:rPr>
-          <w:sz w:val="24"/>
-          <w:szCs w:val="24"/>
-        </w:rPr>
-      </w:pPr>
-    </w:p>
-    <w:p>
-      <w:pPr>
-        <w:pStyle w:val="a3"/>
-        <w:jc w:val="center"/>
-        <w:rPr>
-          <w:sz w:val="24"/>
-          <w:szCs w:val="24"/>
-        </w:rPr>
-      </w:pPr>
-    </w:p>
-    <w:p>
-      <w:pPr>
-        <w:pStyle w:val="a3"/>
-        <w:jc w:val="center"/>
-        <w:rPr>
-          <w:sz w:val="24"/>
-          <w:szCs w:val="24"/>
-        </w:rPr>
-      </w:pPr>
-    </w:p>
-    <w:p>
-      <w:pPr>
-        <w:pStyle w:val="a3"/>
-        <w:jc w:val="center"/>
-        <w:rPr>
-          <w:sz w:val="24"/>
-          <w:szCs w:val="24"/>
-        </w:rPr>
-      </w:pPr>
-    </w:p>
-    <w:p>
-      <w:pPr>
-        <w:pStyle w:val="a3"/>
-        <w:jc w:val="center"/>
-        <w:rPr>
-          <w:sz w:val="24"/>
-          <w:szCs w:val="24"/>
-        </w:rPr>
-      </w:pPr>
-    </w:p>
-    <w:p>
-      <w:pPr>
-        <w:pStyle w:val="a3"/>
-        <w:jc w:val="center"/>
-        <w:rPr>
-          <w:sz w:val="24"/>
-          <w:szCs w:val="24"/>
-        </w:rPr>
-      </w:pPr>
-    </w:p>
-    <w:p>
-      <w:pPr>
-        <w:pStyle w:val="a3"/>
-        <w:ind w:firstLine="720"/>
-      </w:pPr>
-      <w:r>
-        <w:lastRenderedPageBreak/>
-        <w:t>Результат исследования зависимости времени выполнения различных запросов к базе данных от уровня нормализации для запроса с чтением по всем атрибутам представлен на рисунке 4.3</w:t>
-      </w:r>
-    </w:p>
-    <w:p>
-      <w:pPr>
-        <w:pStyle w:val="a3"/>
-        <w:jc w:val="center"/>
-        <w:rPr>
-          <w:sz w:val="24"/>
-          <w:szCs w:val="24"/>
-        </w:rPr>
-      </w:pPr>
-      <w:r>
-        <w:rPr>
-          <w:sz w:val="24"/>
-          <w:szCs w:val="24"/>
-        </w:rPr>
-        <w:t>Рисунок 4.3. – График з</w:t>
-      </w:r>
-      <w:r>
-        <w:rPr>
-          <w:sz w:val="24"/>
-          <w:szCs w:val="24"/>
-        </w:rPr>
-        <w:t xml:space="preserve">ависимости </w:t>
-      </w:r>
-      <w:r>
-        <w:rPr>
-          <w:sz w:val="22"/>
-          <w:szCs w:val="22"/>
-        </w:rPr>
-        <w:t>времени выполнения различных запросов к базе данных от уровня нормализации для запроса с чтением по всем атрибутам.</w:t>
-      </w:r>
-    </w:p>
-    <w:p>
-      <w:pPr>
-        <w:pStyle w:val="a3"/>
-      </w:pPr>
-      <w:r>
-        <w:rPr>
-          <w:noProof/>
-        </w:rPr>
-        <w:drawing>
-          <wp:inline distT="0" distB="0" distL="0" distR="0" wp14:anchorId="6E8AC9DA" wp14:editId="0A5EEB2F">
-            <wp:extent cx="6122670" cy="3627755"/>
-            <wp:effectExtent l="0" t="0" r="0" b="0"/>
-            <wp:docPr id="13" name="Рисунок 13"/>
-            <wp:cNvGraphicFramePr>
-              <a:graphicFrameLocks xmlns:a="http://schemas.openxmlformats.org/drawingml/2006/main" noChangeAspect="1"/>
-            </wp:cNvGraphicFramePr>
-            <a:graphic xmlns:a="http://schemas.openxmlformats.org/drawingml/2006/main">
-              <a:graphicData uri="http://schemas.openxmlformats.org/drawingml/2006/picture">
-                <pic:pic xmlns:pic="http://schemas.openxmlformats.org/drawingml/2006/picture">
-                  <pic:nvPicPr>
-                    <pic:cNvPr id="1" name=""/>
-                    <pic:cNvPicPr/>
-                  </pic:nvPicPr>
-                  <pic:blipFill>
-                    <a:blip r:embed="rId16"/>
-                    <a:stretch>
-                      <a:fillRect/>
-                    </a:stretch>
-                  </pic:blipFill>
-                  <pic:spPr>
-                    <a:xfrm>
-                      <a:off x="0" y="0"/>
-                      <a:ext cx="6122670" cy="3627755"/>
-                    </a:xfrm>
-                    <a:prstGeom prst="rect">
-                      <a:avLst/>
-                    </a:prstGeom>
-                  </pic:spPr>
-                </pic:pic>
-              </a:graphicData>
-            </a:graphic>
-          </wp:inline>
-        </w:drawing>
-      </w:r>
-    </w:p>
-    <w:p>
-      <w:pPr>
-        <w:pStyle w:val="a3"/>
-        <w:ind w:firstLine="720"/>
-      </w:pPr>
-    </w:p>
-    <w:p>
-      <w:pPr>
-        <w:pStyle w:val="a3"/>
-        <w:ind w:firstLine="720"/>
-      </w:pPr>
-    </w:p>
-    <w:p>
-      <w:pPr>
-        <w:pStyle w:val="a3"/>
-        <w:ind w:firstLine="720"/>
-      </w:pPr>
-    </w:p>
-    <w:p>
-      <w:pPr>
-        <w:pStyle w:val="a3"/>
-        <w:ind w:firstLine="720"/>
-      </w:pPr>
-    </w:p>
-    <w:p>
-      <w:pPr>
-        <w:pStyle w:val="a3"/>
-        <w:ind w:firstLine="720"/>
-      </w:pPr>
-    </w:p>
-    <w:p>
-      <w:pPr>
-        <w:pStyle w:val="a3"/>
-        <w:ind w:firstLine="720"/>
-      </w:pPr>
-    </w:p>
-    <w:p>
-      <w:pPr>
-        <w:pStyle w:val="a3"/>
-        <w:ind w:firstLine="720"/>
-      </w:pPr>
-    </w:p>
-    <w:p>
-      <w:pPr>
-        <w:pStyle w:val="a3"/>
-        <w:ind w:firstLine="720"/>
-      </w:pPr>
-    </w:p>
-    <w:p>
-      <w:pPr>
-        <w:pStyle w:val="a3"/>
-        <w:ind w:firstLine="720"/>
-      </w:pPr>
-    </w:p>
-    <w:p>
-      <w:pPr>
-        <w:pStyle w:val="a3"/>
-        <w:ind w:firstLine="720"/>
-      </w:pPr>
-    </w:p>
-    <w:p>
-      <w:pPr>
-        <w:pStyle w:val="a3"/>
-        <w:ind w:firstLine="720"/>
-      </w:pPr>
-    </w:p>
-    <w:p>
-      <w:pPr>
-        <w:pStyle w:val="a3"/>
-        <w:ind w:firstLine="720"/>
-      </w:pPr>
-    </w:p>
-    <w:p>
-      <w:pPr>
-        <w:pStyle w:val="a3"/>
-        <w:ind w:firstLine="720"/>
-      </w:pPr>
-      <w:r>
-        <w:lastRenderedPageBreak/>
-        <w:t>Результат исследования зависимости времени выполнения различных запросов к базе данных от уровня нормализации для запроса с чтением по</w:t>
-      </w:r>
-      <w:r>
-        <w:t xml:space="preserve"> ключевым</w:t>
-      </w:r>
-      <w:r>
-        <w:t xml:space="preserve"> атрибутам представлен на рисунке 4.</w:t>
-      </w:r>
-      <w:r>
-        <w:t>4</w:t>
-      </w:r>
-    </w:p>
-    <w:p>
-      <w:pPr>
-        <w:pStyle w:val="a3"/>
-        <w:jc w:val="center"/>
-        <w:rPr>
-          <w:sz w:val="24"/>
-          <w:szCs w:val="24"/>
-        </w:rPr>
-      </w:pPr>
-      <w:r>
-        <w:rPr>
-          <w:sz w:val="24"/>
-          <w:szCs w:val="24"/>
-        </w:rPr>
-        <w:t>Рисунок 4.</w:t>
-      </w:r>
-      <w:r>
-        <w:rPr>
-          <w:sz w:val="24"/>
-          <w:szCs w:val="24"/>
-        </w:rPr>
-        <w:t>4</w:t>
-      </w:r>
-      <w:r>
-        <w:rPr>
-          <w:sz w:val="24"/>
-          <w:szCs w:val="24"/>
-        </w:rPr>
-        <w:t>. – График з</w:t>
-      </w:r>
-      <w:r>
-        <w:rPr>
-          <w:sz w:val="24"/>
-          <w:szCs w:val="24"/>
-        </w:rPr>
-        <w:t xml:space="preserve">ависимости </w:t>
-      </w:r>
-      <w:r>
-        <w:rPr>
-          <w:sz w:val="22"/>
-          <w:szCs w:val="22"/>
-        </w:rPr>
-        <w:t xml:space="preserve">времени выполнения различных запросов к базе данных от уровня нормализации для запроса с чтением по </w:t>
-      </w:r>
-      <w:r>
-        <w:rPr>
-          <w:sz w:val="22"/>
-          <w:szCs w:val="22"/>
-        </w:rPr>
-        <w:t>ключевым</w:t>
-      </w:r>
-      <w:r>
-        <w:rPr>
-          <w:sz w:val="22"/>
-          <w:szCs w:val="22"/>
-        </w:rPr>
-        <w:t xml:space="preserve"> атрибутам.</w:t>
-      </w:r>
-    </w:p>
-    <w:p>
-      <w:pPr>
-        <w:pStyle w:val="a3"/>
-      </w:pPr>
-      <w:r>
-        <w:rPr>
-          <w:noProof/>
-        </w:rPr>
-        <w:drawing>
-          <wp:inline distT="0" distB="0" distL="0" distR="0" wp14:anchorId="6A0D93E9" wp14:editId="5E0D2E83">
-            <wp:extent cx="6122670" cy="3616960"/>
-            <wp:effectExtent l="0" t="0" r="0" b="2540"/>
-            <wp:docPr id="11" name="Рисунок 11"/>
-            <wp:cNvGraphicFramePr>
-              <a:graphicFrameLocks xmlns:a="http://schemas.openxmlformats.org/drawingml/2006/main" noChangeAspect="1"/>
-            </wp:cNvGraphicFramePr>
-            <a:graphic xmlns:a="http://schemas.openxmlformats.org/drawingml/2006/main">
-              <a:graphicData uri="http://schemas.openxmlformats.org/drawingml/2006/picture">
-                <pic:pic xmlns:pic="http://schemas.openxmlformats.org/drawingml/2006/picture">
-                  <pic:nvPicPr>
-                    <pic:cNvPr id="1" name=""/>
-                    <pic:cNvPicPr/>
-                  </pic:nvPicPr>
-                  <pic:blipFill>
-                    <a:blip r:embed="rId17"/>
-                    <a:stretch>
-                      <a:fillRect/>
-                    </a:stretch>
-                  </pic:blipFill>
-                  <pic:spPr>
-                    <a:xfrm>
-                      <a:off x="0" y="0"/>
-                      <a:ext cx="6122670" cy="3616960"/>
-                    </a:xfrm>
-                    <a:prstGeom prst="rect">
-                      <a:avLst/>
-                    </a:prstGeom>
-                  </pic:spPr>
-                </pic:pic>
-              </a:graphicData>
-            </a:graphic>
-          </wp:inline>
-        </w:drawing>
-      </w:r>
-    </w:p>
-    <w:p>
-      <w:pPr>
-        <w:pStyle w:val="a3"/>
-        <w:ind w:firstLine="720"/>
-      </w:pPr>
-    </w:p>
-    <w:p>
-      <w:pPr>
-        <w:pStyle w:val="a3"/>
-        <w:ind w:firstLine="720"/>
-      </w:pPr>
-    </w:p>
-    <w:p>
-      <w:pPr>
-        <w:pStyle w:val="a3"/>
-        <w:ind w:firstLine="720"/>
-      </w:pPr>
-    </w:p>
-    <w:p>
-      <w:pPr>
-        <w:pStyle w:val="a3"/>
-        <w:ind w:firstLine="720"/>
-      </w:pPr>
-    </w:p>
-    <w:p>
-      <w:pPr>
-        <w:pStyle w:val="a3"/>
-        <w:ind w:firstLine="720"/>
-      </w:pPr>
-    </w:p>
-    <w:p>
-      <w:pPr>
-        <w:pStyle w:val="a3"/>
-        <w:ind w:firstLine="720"/>
-      </w:pPr>
-    </w:p>
-    <w:p>
-      <w:pPr>
-        <w:pStyle w:val="a3"/>
-        <w:ind w:firstLine="720"/>
-      </w:pPr>
-    </w:p>
-    <w:p>
-      <w:pPr>
-        <w:pStyle w:val="a3"/>
-        <w:ind w:firstLine="720"/>
-      </w:pPr>
-    </w:p>
-    <w:p>
-      <w:pPr>
-        <w:pStyle w:val="a3"/>
-        <w:ind w:firstLine="720"/>
-      </w:pPr>
-    </w:p>
-    <w:p>
-      <w:pPr>
-        <w:pStyle w:val="a3"/>
-        <w:ind w:firstLine="720"/>
-      </w:pPr>
-    </w:p>
-    <w:p>
-      <w:pPr>
-        <w:pStyle w:val="a3"/>
-        <w:ind w:firstLine="720"/>
-      </w:pPr>
-    </w:p>
-    <w:p>
-      <w:pPr>
-        <w:pStyle w:val="a3"/>
-        <w:ind w:firstLine="720"/>
-      </w:pPr>
-    </w:p>
-    <w:p>
-      <w:pPr>
-        <w:pStyle w:val="a3"/>
-        <w:ind w:firstLine="720"/>
-      </w:pPr>
-      <w:r>
-        <w:lastRenderedPageBreak/>
-        <w:t>Результат исследования зависимости времени выполнения различных запросов к базе данных от уровня нормализации для запроса с чтением по ключевым атрибутам представлен на рисунке 4.4</w:t>
-      </w:r>
-    </w:p>
-    <w:p>
-      <w:pPr>
-        <w:pStyle w:val="a3"/>
-        <w:jc w:val="center"/>
-        <w:rPr>
-          <w:sz w:val="24"/>
-          <w:szCs w:val="24"/>
-        </w:rPr>
-      </w:pPr>
-      <w:r>
-        <w:rPr>
-          <w:sz w:val="24"/>
-          <w:szCs w:val="24"/>
-        </w:rPr>
-        <w:t>Рисунок 4.4. – График з</w:t>
-      </w:r>
-      <w:r>
-        <w:rPr>
-          <w:sz w:val="24"/>
-          <w:szCs w:val="24"/>
-        </w:rPr>
-        <w:t xml:space="preserve">ависимости </w:t>
-      </w:r>
-      <w:r>
-        <w:rPr>
-          <w:sz w:val="22"/>
-          <w:szCs w:val="22"/>
-        </w:rPr>
-        <w:t xml:space="preserve">времени выполнения различных запросов к базе данных от уровня нормализации для запроса с чтением по </w:t>
-      </w:r>
-      <w:r>
-        <w:rPr>
-          <w:sz w:val="22"/>
-          <w:szCs w:val="22"/>
-        </w:rPr>
-        <w:t>ключевым</w:t>
-      </w:r>
-      <w:r>
-        <w:rPr>
-          <w:sz w:val="22"/>
-          <w:szCs w:val="22"/>
-        </w:rPr>
-        <w:t xml:space="preserve"> атрибутам.</w:t>
-      </w:r>
-    </w:p>
-    <w:p>
-      <w:pPr>
-        <w:pStyle w:val="a3"/>
-      </w:pPr>
-      <w:r>
-        <w:rPr>
-          <w:noProof/>
-        </w:rPr>
-        <w:drawing>
-          <wp:inline distT="0" distB="0" distL="0" distR="0" wp14:anchorId="0F327004" wp14:editId="15F52C1E">
-            <wp:extent cx="6122670" cy="3615055"/>
-            <wp:effectExtent l="0" t="0" r="0" b="4445"/>
-            <wp:docPr id="14" name="Рисунок 14"/>
             <wp:cNvGraphicFramePr>
               <a:graphicFrameLocks xmlns:a="http://schemas.openxmlformats.org/drawingml/2006/main" noChangeAspect="1"/>
             </wp:cNvGraphicFramePr>
@@ -19237,6 +18415,778 @@
                   <pic:spPr>
                     <a:xfrm>
                       <a:off x="0" y="0"/>
+                      <a:ext cx="6249887" cy="4192101"/>
+                    </a:xfrm>
+                    <a:prstGeom prst="rect">
+                      <a:avLst/>
+                    </a:prstGeom>
+                  </pic:spPr>
+                </pic:pic>
+              </a:graphicData>
+            </a:graphic>
+          </wp:inline>
+        </w:drawing>
+      </w:r>
+    </w:p>
+    <w:p>
+      <w:pPr>
+        <w:pStyle w:val="a3"/>
+        <w:rPr>
+          <w:sz w:val="24"/>
+          <w:szCs w:val="24"/>
+        </w:rPr>
+      </w:pPr>
+    </w:p>
+    <w:p>
+      <w:pPr>
+        <w:pStyle w:val="a3"/>
+        <w:jc w:val="center"/>
+        <w:rPr>
+          <w:sz w:val="24"/>
+          <w:szCs w:val="24"/>
+        </w:rPr>
+      </w:pPr>
+    </w:p>
+    <w:p>
+      <w:pPr>
+        <w:pStyle w:val="a3"/>
+        <w:jc w:val="center"/>
+        <w:rPr>
+          <w:sz w:val="24"/>
+          <w:szCs w:val="24"/>
+        </w:rPr>
+      </w:pPr>
+    </w:p>
+    <w:p>
+      <w:pPr>
+        <w:pStyle w:val="a3"/>
+        <w:jc w:val="center"/>
+        <w:rPr>
+          <w:sz w:val="24"/>
+          <w:szCs w:val="24"/>
+        </w:rPr>
+      </w:pPr>
+    </w:p>
+    <w:p>
+      <w:pPr>
+        <w:pStyle w:val="a3"/>
+        <w:jc w:val="center"/>
+        <w:rPr>
+          <w:sz w:val="24"/>
+          <w:szCs w:val="24"/>
+        </w:rPr>
+      </w:pPr>
+    </w:p>
+    <w:p>
+      <w:pPr>
+        <w:pStyle w:val="a3"/>
+        <w:jc w:val="center"/>
+        <w:rPr>
+          <w:sz w:val="24"/>
+          <w:szCs w:val="24"/>
+        </w:rPr>
+      </w:pPr>
+    </w:p>
+    <w:p>
+      <w:pPr>
+        <w:pStyle w:val="a3"/>
+        <w:jc w:val="center"/>
+        <w:rPr>
+          <w:sz w:val="24"/>
+          <w:szCs w:val="24"/>
+        </w:rPr>
+      </w:pPr>
+    </w:p>
+    <w:p>
+      <w:pPr>
+        <w:pStyle w:val="a3"/>
+        <w:jc w:val="center"/>
+        <w:rPr>
+          <w:sz w:val="24"/>
+          <w:szCs w:val="24"/>
+        </w:rPr>
+      </w:pPr>
+    </w:p>
+    <w:p>
+      <w:pPr>
+        <w:pStyle w:val="a3"/>
+        <w:jc w:val="center"/>
+        <w:rPr>
+          <w:sz w:val="24"/>
+          <w:szCs w:val="24"/>
+        </w:rPr>
+      </w:pPr>
+    </w:p>
+    <w:p>
+      <w:pPr>
+        <w:pStyle w:val="a3"/>
+        <w:jc w:val="center"/>
+        <w:rPr>
+          <w:sz w:val="24"/>
+          <w:szCs w:val="24"/>
+        </w:rPr>
+      </w:pPr>
+    </w:p>
+    <w:p>
+      <w:pPr>
+        <w:pStyle w:val="a3"/>
+        <w:ind w:firstLine="680"/>
+      </w:pPr>
+      <w:r>
+        <w:lastRenderedPageBreak/>
+        <w:t xml:space="preserve">Результат исследования зависимости временных характеристик разработанной реализации метода автоматической нормализации реляционных баз данных от количества функциональных зависимостей представлен на рисунке </w:t>
+      </w:r>
+      <w:r>
+        <w:t>4</w:t>
+      </w:r>
+      <w:r>
+        <w:t>.2</w:t>
+      </w:r>
+      <w:r>
+        <w:t>.</w:t>
+      </w:r>
+    </w:p>
+    <w:p>
+      <w:pPr>
+        <w:pStyle w:val="a3"/>
+        <w:jc w:val="center"/>
+        <w:rPr>
+          <w:sz w:val="24"/>
+          <w:szCs w:val="24"/>
+        </w:rPr>
+      </w:pPr>
+      <w:r>
+        <w:rPr>
+          <w:sz w:val="24"/>
+          <w:szCs w:val="24"/>
+        </w:rPr>
+        <w:t>Рисунок 4.2. – График з</w:t>
+      </w:r>
+      <w:r>
+        <w:rPr>
+          <w:sz w:val="24"/>
+          <w:szCs w:val="24"/>
+        </w:rPr>
+        <w:t>ависимости временных характеристик разработанной реализации метода</w:t>
+      </w:r>
+      <w:r>
+        <w:rPr>
+          <w:sz w:val="24"/>
+          <w:szCs w:val="24"/>
+        </w:rPr>
+        <w:t xml:space="preserve"> от количества функциональных зависимостей.</w:t>
+      </w:r>
+    </w:p>
+    <w:p>
+      <w:pPr>
+        <w:pStyle w:val="a3"/>
+        <w:jc w:val="center"/>
+        <w:rPr>
+          <w:sz w:val="24"/>
+          <w:szCs w:val="24"/>
+        </w:rPr>
+      </w:pPr>
+      <w:r>
+        <w:rPr>
+          <w:noProof/>
+        </w:rPr>
+        <w:drawing>
+          <wp:inline distT="0" distB="0" distL="0" distR="0" wp14:anchorId="7A3BB1F6" wp14:editId="3C2A6D87">
+            <wp:extent cx="5822831" cy="3714464"/>
+            <wp:effectExtent l="0" t="0" r="6985" b="635"/>
+            <wp:docPr id="3" name="Рисунок 3"/>
+            <wp:cNvGraphicFramePr>
+              <a:graphicFrameLocks xmlns:a="http://schemas.openxmlformats.org/drawingml/2006/main" noChangeAspect="1"/>
+            </wp:cNvGraphicFramePr>
+            <a:graphic xmlns:a="http://schemas.openxmlformats.org/drawingml/2006/main">
+              <a:graphicData uri="http://schemas.openxmlformats.org/drawingml/2006/picture">
+                <pic:pic xmlns:pic="http://schemas.openxmlformats.org/drawingml/2006/picture">
+                  <pic:nvPicPr>
+                    <pic:cNvPr id="1" name=""/>
+                    <pic:cNvPicPr/>
+                  </pic:nvPicPr>
+                  <pic:blipFill>
+                    <a:blip r:embed="rId19"/>
+                    <a:stretch>
+                      <a:fillRect/>
+                    </a:stretch>
+                  </pic:blipFill>
+                  <pic:spPr>
+                    <a:xfrm>
+                      <a:off x="0" y="0"/>
+                      <a:ext cx="5834472" cy="3721890"/>
+                    </a:xfrm>
+                    <a:prstGeom prst="rect">
+                      <a:avLst/>
+                    </a:prstGeom>
+                  </pic:spPr>
+                </pic:pic>
+              </a:graphicData>
+            </a:graphic>
+          </wp:inline>
+        </w:drawing>
+      </w:r>
+    </w:p>
+    <w:p>
+      <w:pPr>
+        <w:pStyle w:val="a3"/>
+        <w:jc w:val="center"/>
+        <w:rPr>
+          <w:sz w:val="24"/>
+          <w:szCs w:val="24"/>
+        </w:rPr>
+      </w:pPr>
+    </w:p>
+    <w:p>
+      <w:pPr>
+        <w:pStyle w:val="a3"/>
+        <w:jc w:val="center"/>
+        <w:rPr>
+          <w:sz w:val="24"/>
+          <w:szCs w:val="24"/>
+        </w:rPr>
+      </w:pPr>
+    </w:p>
+    <w:p>
+      <w:pPr>
+        <w:pStyle w:val="a3"/>
+        <w:jc w:val="center"/>
+        <w:rPr>
+          <w:sz w:val="24"/>
+          <w:szCs w:val="24"/>
+        </w:rPr>
+      </w:pPr>
+    </w:p>
+    <w:p>
+      <w:pPr>
+        <w:pStyle w:val="a3"/>
+        <w:jc w:val="center"/>
+        <w:rPr>
+          <w:sz w:val="24"/>
+          <w:szCs w:val="24"/>
+        </w:rPr>
+      </w:pPr>
+    </w:p>
+    <w:p>
+      <w:pPr>
+        <w:pStyle w:val="a3"/>
+        <w:jc w:val="center"/>
+        <w:rPr>
+          <w:sz w:val="24"/>
+          <w:szCs w:val="24"/>
+        </w:rPr>
+      </w:pPr>
+    </w:p>
+    <w:p>
+      <w:pPr>
+        <w:pStyle w:val="a3"/>
+        <w:jc w:val="center"/>
+        <w:rPr>
+          <w:sz w:val="24"/>
+          <w:szCs w:val="24"/>
+        </w:rPr>
+      </w:pPr>
+    </w:p>
+    <w:p>
+      <w:pPr>
+        <w:pStyle w:val="a3"/>
+        <w:jc w:val="center"/>
+        <w:rPr>
+          <w:sz w:val="24"/>
+          <w:szCs w:val="24"/>
+        </w:rPr>
+      </w:pPr>
+    </w:p>
+    <w:p>
+      <w:pPr>
+        <w:pStyle w:val="a3"/>
+        <w:jc w:val="center"/>
+        <w:rPr>
+          <w:sz w:val="24"/>
+          <w:szCs w:val="24"/>
+        </w:rPr>
+      </w:pPr>
+    </w:p>
+    <w:p>
+      <w:pPr>
+        <w:pStyle w:val="a3"/>
+        <w:jc w:val="center"/>
+        <w:rPr>
+          <w:sz w:val="24"/>
+          <w:szCs w:val="24"/>
+        </w:rPr>
+      </w:pPr>
+    </w:p>
+    <w:p>
+      <w:pPr>
+        <w:pStyle w:val="a3"/>
+        <w:jc w:val="center"/>
+        <w:rPr>
+          <w:sz w:val="24"/>
+          <w:szCs w:val="24"/>
+        </w:rPr>
+      </w:pPr>
+    </w:p>
+    <w:p>
+      <w:pPr>
+        <w:pStyle w:val="a3"/>
+        <w:jc w:val="center"/>
+        <w:rPr>
+          <w:sz w:val="24"/>
+          <w:szCs w:val="24"/>
+        </w:rPr>
+      </w:pPr>
+    </w:p>
+    <w:p>
+      <w:pPr>
+        <w:pStyle w:val="a3"/>
+        <w:jc w:val="center"/>
+        <w:rPr>
+          <w:sz w:val="24"/>
+          <w:szCs w:val="24"/>
+        </w:rPr>
+      </w:pPr>
+    </w:p>
+    <w:p>
+      <w:pPr>
+        <w:pStyle w:val="a3"/>
+        <w:ind w:firstLine="720"/>
+      </w:pPr>
+      <w:r>
+        <w:lastRenderedPageBreak/>
+        <w:t>Результат исследования зависимости времени выполнения различных запросов к базе данных от уровня нормализации для запроса с чтением по всем атрибутам представлен на рисунке 4.3</w:t>
+      </w:r>
+    </w:p>
+    <w:p>
+      <w:pPr>
+        <w:pStyle w:val="a3"/>
+        <w:jc w:val="center"/>
+        <w:rPr>
+          <w:sz w:val="24"/>
+          <w:szCs w:val="24"/>
+        </w:rPr>
+      </w:pPr>
+      <w:r>
+        <w:rPr>
+          <w:sz w:val="24"/>
+          <w:szCs w:val="24"/>
+        </w:rPr>
+        <w:t>Рисунок 4.3. – График з</w:t>
+      </w:r>
+      <w:r>
+        <w:rPr>
+          <w:sz w:val="24"/>
+          <w:szCs w:val="24"/>
+        </w:rPr>
+        <w:t xml:space="preserve">ависимости </w:t>
+      </w:r>
+      <w:r>
+        <w:rPr>
+          <w:sz w:val="22"/>
+          <w:szCs w:val="22"/>
+        </w:rPr>
+        <w:t>времени выполнения различных запросов к базе данных от уровня нормализации для запроса с чтением по всем атрибутам.</w:t>
+      </w:r>
+    </w:p>
+    <w:p>
+      <w:pPr>
+        <w:pStyle w:val="a3"/>
+      </w:pPr>
+      <w:r>
+        <w:rPr>
+          <w:noProof/>
+        </w:rPr>
+        <w:drawing>
+          <wp:inline distT="0" distB="0" distL="0" distR="0" wp14:anchorId="6E8AC9DA" wp14:editId="0A5EEB2F">
+            <wp:extent cx="6122670" cy="3627755"/>
+            <wp:effectExtent l="0" t="0" r="0" b="0"/>
+            <wp:docPr id="13" name="Рисунок 13"/>
+            <wp:cNvGraphicFramePr>
+              <a:graphicFrameLocks xmlns:a="http://schemas.openxmlformats.org/drawingml/2006/main" noChangeAspect="1"/>
+            </wp:cNvGraphicFramePr>
+            <a:graphic xmlns:a="http://schemas.openxmlformats.org/drawingml/2006/main">
+              <a:graphicData uri="http://schemas.openxmlformats.org/drawingml/2006/picture">
+                <pic:pic xmlns:pic="http://schemas.openxmlformats.org/drawingml/2006/picture">
+                  <pic:nvPicPr>
+                    <pic:cNvPr id="1" name=""/>
+                    <pic:cNvPicPr/>
+                  </pic:nvPicPr>
+                  <pic:blipFill>
+                    <a:blip r:embed="rId20"/>
+                    <a:stretch>
+                      <a:fillRect/>
+                    </a:stretch>
+                  </pic:blipFill>
+                  <pic:spPr>
+                    <a:xfrm>
+                      <a:off x="0" y="0"/>
+                      <a:ext cx="6122670" cy="3627755"/>
+                    </a:xfrm>
+                    <a:prstGeom prst="rect">
+                      <a:avLst/>
+                    </a:prstGeom>
+                  </pic:spPr>
+                </pic:pic>
+              </a:graphicData>
+            </a:graphic>
+          </wp:inline>
+        </w:drawing>
+      </w:r>
+    </w:p>
+    <w:p>
+      <w:pPr>
+        <w:pStyle w:val="a3"/>
+        <w:ind w:firstLine="720"/>
+      </w:pPr>
+    </w:p>
+    <w:p>
+      <w:pPr>
+        <w:pStyle w:val="a3"/>
+        <w:ind w:firstLine="720"/>
+      </w:pPr>
+    </w:p>
+    <w:p>
+      <w:pPr>
+        <w:pStyle w:val="a3"/>
+        <w:ind w:firstLine="720"/>
+      </w:pPr>
+    </w:p>
+    <w:p>
+      <w:pPr>
+        <w:pStyle w:val="a3"/>
+        <w:ind w:firstLine="720"/>
+      </w:pPr>
+    </w:p>
+    <w:p>
+      <w:pPr>
+        <w:pStyle w:val="a3"/>
+        <w:ind w:firstLine="720"/>
+      </w:pPr>
+    </w:p>
+    <w:p>
+      <w:pPr>
+        <w:pStyle w:val="a3"/>
+        <w:ind w:firstLine="720"/>
+      </w:pPr>
+    </w:p>
+    <w:p>
+      <w:pPr>
+        <w:pStyle w:val="a3"/>
+        <w:ind w:firstLine="720"/>
+      </w:pPr>
+    </w:p>
+    <w:p>
+      <w:pPr>
+        <w:pStyle w:val="a3"/>
+        <w:ind w:firstLine="720"/>
+      </w:pPr>
+    </w:p>
+    <w:p>
+      <w:pPr>
+        <w:pStyle w:val="a3"/>
+        <w:ind w:firstLine="720"/>
+      </w:pPr>
+    </w:p>
+    <w:p>
+      <w:pPr>
+        <w:pStyle w:val="a3"/>
+        <w:ind w:firstLine="720"/>
+      </w:pPr>
+    </w:p>
+    <w:p>
+      <w:pPr>
+        <w:pStyle w:val="a3"/>
+        <w:ind w:firstLine="720"/>
+      </w:pPr>
+    </w:p>
+    <w:p>
+      <w:pPr>
+        <w:pStyle w:val="a3"/>
+        <w:ind w:firstLine="720"/>
+      </w:pPr>
+    </w:p>
+    <w:p>
+      <w:pPr>
+        <w:pStyle w:val="a3"/>
+        <w:ind w:firstLine="720"/>
+      </w:pPr>
+      <w:r>
+        <w:lastRenderedPageBreak/>
+        <w:t>Результат исследования зависимости времени выполнения различных запросов к базе данных от уровня нормализации для запроса с чтением по</w:t>
+      </w:r>
+      <w:r>
+        <w:t xml:space="preserve"> ключевым</w:t>
+      </w:r>
+      <w:r>
+        <w:t xml:space="preserve"> атрибутам представлен на рисунке 4.</w:t>
+      </w:r>
+      <w:r>
+        <w:t>4</w:t>
+      </w:r>
+    </w:p>
+    <w:p>
+      <w:pPr>
+        <w:pStyle w:val="a3"/>
+        <w:jc w:val="center"/>
+        <w:rPr>
+          <w:sz w:val="24"/>
+          <w:szCs w:val="24"/>
+        </w:rPr>
+      </w:pPr>
+      <w:r>
+        <w:rPr>
+          <w:sz w:val="24"/>
+          <w:szCs w:val="24"/>
+        </w:rPr>
+        <w:t>Рисунок 4.</w:t>
+      </w:r>
+      <w:r>
+        <w:rPr>
+          <w:sz w:val="24"/>
+          <w:szCs w:val="24"/>
+        </w:rPr>
+        <w:t>4</w:t>
+      </w:r>
+      <w:r>
+        <w:rPr>
+          <w:sz w:val="24"/>
+          <w:szCs w:val="24"/>
+        </w:rPr>
+        <w:t>. – График з</w:t>
+      </w:r>
+      <w:r>
+        <w:rPr>
+          <w:sz w:val="24"/>
+          <w:szCs w:val="24"/>
+        </w:rPr>
+        <w:t xml:space="preserve">ависимости </w:t>
+      </w:r>
+      <w:r>
+        <w:rPr>
+          <w:sz w:val="22"/>
+          <w:szCs w:val="22"/>
+        </w:rPr>
+        <w:t xml:space="preserve">времени выполнения различных запросов к базе данных от уровня нормализации для запроса с чтением по </w:t>
+      </w:r>
+      <w:r>
+        <w:rPr>
+          <w:sz w:val="22"/>
+          <w:szCs w:val="22"/>
+        </w:rPr>
+        <w:t>ключевым</w:t>
+      </w:r>
+      <w:r>
+        <w:rPr>
+          <w:sz w:val="22"/>
+          <w:szCs w:val="22"/>
+        </w:rPr>
+        <w:t xml:space="preserve"> атрибутам.</w:t>
+      </w:r>
+    </w:p>
+    <w:p>
+      <w:pPr>
+        <w:pStyle w:val="a3"/>
+      </w:pPr>
+      <w:r>
+        <w:rPr>
+          <w:noProof/>
+        </w:rPr>
+        <w:drawing>
+          <wp:inline distT="0" distB="0" distL="0" distR="0" wp14:anchorId="6A0D93E9" wp14:editId="5E0D2E83">
+            <wp:extent cx="6122670" cy="3616960"/>
+            <wp:effectExtent l="0" t="0" r="0" b="2540"/>
+            <wp:docPr id="11" name="Рисунок 11"/>
+            <wp:cNvGraphicFramePr>
+              <a:graphicFrameLocks xmlns:a="http://schemas.openxmlformats.org/drawingml/2006/main" noChangeAspect="1"/>
+            </wp:cNvGraphicFramePr>
+            <a:graphic xmlns:a="http://schemas.openxmlformats.org/drawingml/2006/main">
+              <a:graphicData uri="http://schemas.openxmlformats.org/drawingml/2006/picture">
+                <pic:pic xmlns:pic="http://schemas.openxmlformats.org/drawingml/2006/picture">
+                  <pic:nvPicPr>
+                    <pic:cNvPr id="1" name=""/>
+                    <pic:cNvPicPr/>
+                  </pic:nvPicPr>
+                  <pic:blipFill>
+                    <a:blip r:embed="rId21"/>
+                    <a:stretch>
+                      <a:fillRect/>
+                    </a:stretch>
+                  </pic:blipFill>
+                  <pic:spPr>
+                    <a:xfrm>
+                      <a:off x="0" y="0"/>
+                      <a:ext cx="6122670" cy="3616960"/>
+                    </a:xfrm>
+                    <a:prstGeom prst="rect">
+                      <a:avLst/>
+                    </a:prstGeom>
+                  </pic:spPr>
+                </pic:pic>
+              </a:graphicData>
+            </a:graphic>
+          </wp:inline>
+        </w:drawing>
+      </w:r>
+    </w:p>
+    <w:p>
+      <w:pPr>
+        <w:pStyle w:val="a3"/>
+        <w:ind w:firstLine="720"/>
+      </w:pPr>
+    </w:p>
+    <w:p>
+      <w:pPr>
+        <w:pStyle w:val="a3"/>
+        <w:ind w:firstLine="720"/>
+      </w:pPr>
+    </w:p>
+    <w:p>
+      <w:pPr>
+        <w:pStyle w:val="a3"/>
+        <w:ind w:firstLine="720"/>
+      </w:pPr>
+    </w:p>
+    <w:p>
+      <w:pPr>
+        <w:pStyle w:val="a3"/>
+        <w:ind w:firstLine="720"/>
+      </w:pPr>
+    </w:p>
+    <w:p>
+      <w:pPr>
+        <w:pStyle w:val="a3"/>
+        <w:ind w:firstLine="720"/>
+      </w:pPr>
+    </w:p>
+    <w:p>
+      <w:pPr>
+        <w:pStyle w:val="a3"/>
+        <w:ind w:firstLine="720"/>
+      </w:pPr>
+    </w:p>
+    <w:p>
+      <w:pPr>
+        <w:pStyle w:val="a3"/>
+        <w:ind w:firstLine="720"/>
+      </w:pPr>
+    </w:p>
+    <w:p>
+      <w:pPr>
+        <w:pStyle w:val="a3"/>
+        <w:ind w:firstLine="720"/>
+      </w:pPr>
+    </w:p>
+    <w:p>
+      <w:pPr>
+        <w:pStyle w:val="a3"/>
+        <w:ind w:firstLine="720"/>
+      </w:pPr>
+    </w:p>
+    <w:p>
+      <w:pPr>
+        <w:pStyle w:val="a3"/>
+        <w:ind w:firstLine="720"/>
+      </w:pPr>
+    </w:p>
+    <w:p>
+      <w:pPr>
+        <w:pStyle w:val="a3"/>
+        <w:ind w:firstLine="720"/>
+      </w:pPr>
+    </w:p>
+    <w:p>
+      <w:pPr>
+        <w:pStyle w:val="a3"/>
+        <w:ind w:firstLine="720"/>
+      </w:pPr>
+    </w:p>
+    <w:p>
+      <w:pPr>
+        <w:pStyle w:val="a3"/>
+        <w:ind w:firstLine="720"/>
+      </w:pPr>
+      <w:r>
+        <w:lastRenderedPageBreak/>
+        <w:t>Результат исследования зависимости времени выполнения различных запросов к базе данных от уровня нормализации для запроса с чтением по ключевым атрибутам представлен на рисунке 4.4</w:t>
+      </w:r>
+    </w:p>
+    <w:p>
+      <w:pPr>
+        <w:pStyle w:val="a3"/>
+        <w:jc w:val="center"/>
+        <w:rPr>
+          <w:sz w:val="24"/>
+          <w:szCs w:val="24"/>
+        </w:rPr>
+      </w:pPr>
+      <w:r>
+        <w:rPr>
+          <w:sz w:val="24"/>
+          <w:szCs w:val="24"/>
+        </w:rPr>
+        <w:t>Рисунок 4.4. – График з</w:t>
+      </w:r>
+      <w:r>
+        <w:rPr>
+          <w:sz w:val="24"/>
+          <w:szCs w:val="24"/>
+        </w:rPr>
+        <w:t xml:space="preserve">ависимости </w:t>
+      </w:r>
+      <w:r>
+        <w:rPr>
+          <w:sz w:val="22"/>
+          <w:szCs w:val="22"/>
+        </w:rPr>
+        <w:t xml:space="preserve">времени выполнения различных запросов к базе данных от уровня нормализации для запроса с чтением по </w:t>
+      </w:r>
+      <w:r>
+        <w:rPr>
+          <w:sz w:val="22"/>
+          <w:szCs w:val="22"/>
+        </w:rPr>
+        <w:t>ключевым</w:t>
+      </w:r>
+      <w:r>
+        <w:rPr>
+          <w:sz w:val="22"/>
+          <w:szCs w:val="22"/>
+        </w:rPr>
+        <w:t xml:space="preserve"> атрибутам.</w:t>
+      </w:r>
+    </w:p>
+    <w:p>
+      <w:pPr>
+        <w:pStyle w:val="a3"/>
+      </w:pPr>
+      <w:r>
+        <w:rPr>
+          <w:noProof/>
+        </w:rPr>
+        <w:drawing>
+          <wp:inline distT="0" distB="0" distL="0" distR="0" wp14:anchorId="0F327004" wp14:editId="15F52C1E">
+            <wp:extent cx="6122670" cy="3615055"/>
+            <wp:effectExtent l="0" t="0" r="0" b="4445"/>
+            <wp:docPr id="14" name="Рисунок 14"/>
+            <wp:cNvGraphicFramePr>
+              <a:graphicFrameLocks xmlns:a="http://schemas.openxmlformats.org/drawingml/2006/main" noChangeAspect="1"/>
+            </wp:cNvGraphicFramePr>
+            <a:graphic xmlns:a="http://schemas.openxmlformats.org/drawingml/2006/main">
+              <a:graphicData uri="http://schemas.openxmlformats.org/drawingml/2006/picture">
+                <pic:pic xmlns:pic="http://schemas.openxmlformats.org/drawingml/2006/picture">
+                  <pic:nvPicPr>
+                    <pic:cNvPr id="1" name=""/>
+                    <pic:cNvPicPr/>
+                  </pic:nvPicPr>
+                  <pic:blipFill>
+                    <a:blip r:embed="rId22"/>
+                    <a:stretch>
+                      <a:fillRect/>
+                    </a:stretch>
+                  </pic:blipFill>
+                  <pic:spPr>
+                    <a:xfrm>
+                      <a:off x="0" y="0"/>
                       <a:ext cx="6122670" cy="3615055"/>
                     </a:xfrm>
                     <a:prstGeom prst="rect">
@@ -19318,12 +19268,12 @@
           <w:numId w:val="39"/>
         </w:numPr>
       </w:pPr>
-      <w:bookmarkStart w:id="32" w:name="_Toc199848974"/>
+      <w:bookmarkStart w:id="31" w:name="_Toc199848974"/>
       <w:r>
         <w:lastRenderedPageBreak/>
         <w:t>Выводы</w:t>
       </w:r>
-      <w:bookmarkEnd w:id="32"/>
+      <w:bookmarkEnd w:id="31"/>
     </w:p>
     <w:p>
       <w:pPr>
@@ -19331,15 +19281,7 @@
         <w:ind w:firstLine="680"/>
       </w:pPr>
       <w:r>
-        <w:t xml:space="preserve">В рамках исследования зависимости временных характеристик разработанной реализации метода автоматической нормализации реляционных баз данных от сложности входных данных можно сделать вывод, что время анализа и нормализации зависит </w:t>
-      </w:r>
-      <w:proofErr w:type="spellStart"/>
-      <w:r>
-        <w:t>полиномиально</w:t>
-      </w:r>
-      <w:proofErr w:type="spellEnd"/>
-      <w:r>
-        <w:t xml:space="preserve"> и от количества атрибутов, и от количества функциональных зависимостей, так как алгоритмы анализа и декомпозиции имеют комбинаторный характер. Однако, исходя из полученных значений, можно утверждать, что показатель степени в зависимости временных характеристик метода от количества атрибутов больше, чем от количества функциональных зависимостей.</w:t>
+        <w:t>В рамках исследования зависимости временных характеристик разработанной реализации метода автоматической нормализации реляционных баз данных от сложности входных данных можно сделать вывод, что время анализа и нормализации зависит полиномиально и от количества атрибутов, и от количества функциональных зависимостей, так как алгоритмы анализа и декомпозиции имеют комбинаторный характер. Однако, исходя из полученных значений, можно утверждать, что показатель степени в зависимости временных характеристик метода от количества атрибутов больше, чем от количества функциональных зависимостей.</w:t>
       </w:r>
     </w:p>
     <w:p>
@@ -19348,15 +19290,7 @@
         <w:ind w:firstLine="680"/>
       </w:pPr>
       <w:r>
-        <w:t xml:space="preserve">В рамках исследования времени выполнения различных запросов к базе данных в зависимости от уровня нормализации можно сделать вывод, что время выполнения запросов растет с тем уровнем нормализации, когда мы вынуждены разбивать отношение на </w:t>
-      </w:r>
-      <w:proofErr w:type="spellStart"/>
-      <w:r>
-        <w:t>подотношения</w:t>
-      </w:r>
-      <w:proofErr w:type="spellEnd"/>
-      <w:r>
-        <w:t>.</w:t>
+        <w:t>В рамках исследования времени выполнения различных запросов к базе данных в зависимости от уровня нормализации можно сделать вывод, что время выполнения запросов растет с тем уровнем нормализации, когда мы вынуждены разбивать отношение на подотношения.</w:t>
       </w:r>
     </w:p>
     <w:p>
@@ -19372,9 +19306,6 @@
     <w:p>
       <w:pPr>
         <w:pStyle w:val="1"/>
-        <w:rPr>
-          <w:lang w:val="en-US"/>
-        </w:rPr>
       </w:pPr>
     </w:p>
     <w:p>
@@ -19425,34 +19356,10 @@
     <w:p>
       <w:pPr>
         <w:pStyle w:val="a3"/>
-        <w:jc w:val="center"/>
-      </w:pPr>
-    </w:p>
-    <w:p>
-      <w:pPr>
-        <w:pStyle w:val="a3"/>
-        <w:jc w:val="center"/>
-      </w:pPr>
-    </w:p>
-    <w:p>
-      <w:pPr>
-        <w:pStyle w:val="1"/>
-        <w:ind w:left="0"/>
-        <w:jc w:val="left"/>
-      </w:pPr>
-    </w:p>
-    <w:p>
-      <w:pPr>
-        <w:pStyle w:val="1"/>
-      </w:pPr>
-    </w:p>
-    <w:p>
-      <w:pPr>
-        <w:pStyle w:val="a3"/>
       </w:pPr>
     </w:p>
     <w:sectPr>
-      <w:footerReference w:type="default" r:id="rId19"/>
+      <w:footerReference w:type="default" r:id="rId23"/>
       <w:pgSz w:w="11910" w:h="16840"/>
       <w:pgMar w:top="1134" w:right="567" w:bottom="1701" w:left="1701" w:header="0" w:footer="1208" w:gutter="0"/>
       <w:cols w:space="720"/>
@@ -21103,11 +21010,11 @@
   <w:abstractNum w:abstractNumId="13" w15:restartNumberingAfterBreak="0">
     <w:nsid w:val="0CE55363"/>
     <w:multiLevelType w:val="multilevel"/>
-    <w:tmpl w:val="9068633E"/>
+    <w:tmpl w:val="80A4B4F4"/>
     <w:lvl w:ilvl="0">
       <w:start w:val="1"/>
       <w:numFmt w:val="bullet"/>
-      <w:lvlText w:val=""/>
+      <w:lvlText w:val=""/>
       <w:lvlJc w:val="left"/>
       <w:pPr>
         <w:tabs>
@@ -29000,7 +28907,7 @@
   <w:rsids>
     <w:rsidRoot w:val="00BB124A"/>
     <w:rsid w:val="002D23F0"/>
-    <w:rsid w:val="004045DA"/>
+    <w:rsid w:val="004411D2"/>
     <w:rsid w:val="004E6FC2"/>
     <w:rsid w:val="0093208D"/>
     <w:rsid w:val="00BB124A"/>

</xml_diff>